<commit_message>
I'M A WRITIN MAH PAPAR
</commit_message>
<xml_diff>
--- a/Docs/FPGA Neural Network.docx
+++ b/Docs/FPGA Neural Network.docx
@@ -1231,7 +1231,19 @@
         <w:tab/>
       </w:r>
       <w:r>
-        <w:t>And the derivative of the sigmoid function is a simply function itself, which we've already computed.</w:t>
+        <w:t>And the derivative of the sigmoid function is a simpl</w:t>
+      </w:r>
+      <w:r>
+        <w:t>e</w:t>
+      </w:r>
+      <w:r>
+        <w:t xml:space="preserve"> function</w:t>
+      </w:r>
+      <w:r>
+        <w:t xml:space="preserve"> of</w:t>
+      </w:r>
+      <w:r>
+        <w:t xml:space="preserve"> itself, which we've already computed.</w:t>
       </w:r>
       <m:r>
         <m:rPr>
@@ -1776,9 +1788,9 @@
       <w:pPr>
         <w:pStyle w:val="ListParagraph"/>
         <w:ind w:left="0"/>
+        <w:jc w:val="center"/>
       </w:pPr>
       <w:r>
-        <w:tab/>
         <w:t xml:space="preserve">When we now look </w:t>
       </w:r>
       <w:proofErr w:type="gramStart"/>
@@ -1841,7 +1853,25 @@
         </m:f>
       </m:oMath>
       <w:r>
-        <w:t>, we see that it is simply the weighted sum of the errors from the following layer. This is known as the Delta Rule.</w:t>
+        <w:t xml:space="preserve">, we see that it is simply the weighted sum of the errors from the following layer. This is known as the </w:t>
+      </w:r>
+      <w:r>
+        <w:rPr>
+          <w:i/>
+        </w:rPr>
+        <w:t>Delta Rule</w:t>
+      </w:r>
+      <w:r>
+        <w:rPr>
+          <w:i/>
+        </w:rPr>
+        <w:t xml:space="preserve"> </w:t>
+      </w:r>
+      <w:r>
+        <w:t>in most literature</w:t>
+      </w:r>
+      <w:r>
+        <w:t>.</w:t>
       </w:r>
     </w:p>
     <w:p>
@@ -3330,6 +3360,11 @@
       </w:r>
     </w:p>
     <w:p>
+      <w:pPr>
+        <w:rPr>
+          <w:b/>
+        </w:rPr>
+      </w:pPr>
       <w:r>
         <w:tab/>
         <w:t xml:space="preserve">Other entities such as test benches and generators were created for debugging and simulation purposes.  Additionally, an entity was made to interface the Network component with the </w:t>
@@ -3337,21 +3372,45 @@
       <w:r>
         <w:t>netlists providing access to the FPGA board's physical I/O.</w:t>
       </w:r>
+      <w:r>
+        <w:t xml:space="preserve"> </w:t>
+      </w:r>
+      <w:r>
+        <w:t xml:space="preserve"> </w:t>
+      </w:r>
+      <w:r>
+        <w:rPr>
+          <w:b/>
+        </w:rPr>
+        <w:t>&lt;How we use the demo board's IO&gt;</w:t>
+      </w:r>
     </w:p>
     <w:p/>
+    <w:p/>
     <w:p>
       <w:r>
         <w:tab/>
-        <w:t>Internally all the calculations are done using custom fixed point arithmetic. &lt;Explain why we did this, and why not floats, and how we could have improved with floats&gt;</w:t>
-      </w:r>
-    </w:p>
-    <w:p>
-      <w:r>
-        <w:tab/>
-        <w:t>&lt;How we use the demo board's IO</w:t>
-      </w:r>
-      <w:r>
-        <w:t>&gt;</w:t>
+        <w:t xml:space="preserve">Internally all the calculations are done using custom fixed point arithmetic. </w:t>
+      </w:r>
+      <w:r>
+        <w:rPr>
+          <w:b/>
+        </w:rPr>
+        <w:t xml:space="preserve">&lt;Explain why we did this, and why not </w:t>
+      </w:r>
+      <w:proofErr w:type="gramStart"/>
+      <w:r>
+        <w:rPr>
+          <w:b/>
+        </w:rPr>
+        <w:t>floats</w:t>
+      </w:r>
+      <w:proofErr w:type="gramEnd"/>
+      <w:r>
+        <w:rPr>
+          <w:b/>
+        </w:rPr>
+        <w:t>, and how we could have improved with floats&gt;</w:t>
       </w:r>
     </w:p>
     <w:p/>
@@ -3364,13 +3423,31 @@
       </w:r>
     </w:p>
     <w:p>
+      <w:pPr>
+        <w:rPr>
+          <w:b/>
+        </w:rPr>
+      </w:pPr>
       <w:r>
         <w:tab/>
+      </w:r>
+      <w:r>
+        <w:rPr>
+          <w:b/>
+        </w:rPr>
         <w:t>&lt;Simulation in ModelSim&gt;</w:t>
       </w:r>
     </w:p>
     <w:p>
-      <w:r>
+      <w:pPr>
+        <w:rPr>
+          <w:b/>
+        </w:rPr>
+      </w:pPr>
+      <w:r>
+        <w:rPr>
+          <w:b/>
+        </w:rPr>
         <w:tab/>
         <w:t>&lt;Physical testing&gt;</w:t>
       </w:r>
@@ -3385,43 +3462,85 @@
       </w:r>
     </w:p>
     <w:p>
-      <w:r>
+      <w:pPr>
+        <w:rPr>
+          <w:b/>
+        </w:rPr>
+      </w:pPr>
+      <w:r>
+        <w:rPr>
+          <w:b/>
+        </w:rPr>
         <w:tab/>
         <w:t>&lt;</w:t>
       </w:r>
       <w:proofErr w:type="spellStart"/>
       <w:r>
+        <w:rPr>
+          <w:b/>
+        </w:rPr>
         <w:t>Modelsim</w:t>
       </w:r>
       <w:proofErr w:type="spellEnd"/>
       <w:r>
+        <w:rPr>
+          <w:b/>
+        </w:rPr>
         <w:t xml:space="preserve"> </w:t>
       </w:r>
       <w:proofErr w:type="spellStart"/>
       <w:r>
+        <w:rPr>
+          <w:b/>
+        </w:rPr>
         <w:t>vs</w:t>
       </w:r>
       <w:proofErr w:type="spellEnd"/>
       <w:r>
+        <w:rPr>
+          <w:b/>
+        </w:rPr>
         <w:t xml:space="preserve"> C implementation&gt;</w:t>
       </w:r>
     </w:p>
     <w:p>
-      <w:r>
+      <w:pPr>
+        <w:rPr>
+          <w:b/>
+        </w:rPr>
+      </w:pPr>
+      <w:r>
+        <w:rPr>
+          <w:b/>
+        </w:rPr>
         <w:tab/>
         <w:t xml:space="preserve">&lt;Testing on the </w:t>
       </w:r>
       <w:proofErr w:type="spellStart"/>
       <w:r>
+        <w:rPr>
+          <w:b/>
+        </w:rPr>
         <w:t>xilinx</w:t>
       </w:r>
       <w:proofErr w:type="spellEnd"/>
       <w:r>
+        <w:rPr>
+          <w:b/>
+        </w:rPr>
         <w:t xml:space="preserve"> demo board&gt;</w:t>
       </w:r>
     </w:p>
     <w:p>
-      <w:r>
+      <w:pPr>
+        <w:rPr>
+          <w:b/>
+        </w:rPr>
+      </w:pPr>
+      <w:r>
+        <w:rPr>
+          <w:b/>
+        </w:rPr>
         <w:tab/>
         <w:t>&lt;Device utilization&gt;</w:t>
       </w:r>
@@ -4169,21 +4288,41 @@
       </w:tr>
     </w:tbl>
     <w:p>
-      <w:r>
+      <w:pPr>
+        <w:rPr>
+          <w:b/>
+        </w:rPr>
+      </w:pPr>
+      <w:r>
+        <w:rPr>
+          <w:b/>
+        </w:rPr>
         <w:t>&lt;</w:t>
       </w:r>
       <w:r>
+        <w:rPr>
+          <w:b/>
+        </w:rPr>
         <w:t>Performance</w:t>
       </w:r>
       <w:r>
+        <w:rPr>
+          <w:b/>
+        </w:rPr>
         <w:t xml:space="preserve"> on the </w:t>
       </w:r>
       <w:proofErr w:type="spellStart"/>
       <w:r>
+        <w:rPr>
+          <w:b/>
+        </w:rPr>
         <w:t>fpga</w:t>
       </w:r>
       <w:proofErr w:type="spellEnd"/>
       <w:r>
+        <w:rPr>
+          <w:b/>
+        </w:rPr>
         <w:t>&gt;</w:t>
       </w:r>
     </w:p>
@@ -4407,14 +4546,28 @@
       </w:r>
     </w:p>
     <w:p>
-      <w:r>
+      <w:pPr>
+        <w:rPr>
+          <w:b/>
+        </w:rPr>
+      </w:pPr>
+      <w:r>
+        <w:rPr>
+          <w:b/>
+        </w:rPr>
         <w:lastRenderedPageBreak/>
         <w:t xml:space="preserve">&lt;Talk about what would be needed of a board to implement the </w:t>
       </w:r>
       <w:r>
+        <w:rPr>
+          <w:b/>
+        </w:rPr>
         <w:t>Taylor</w:t>
       </w:r>
       <w:r>
+        <w:rPr>
+          <w:b/>
+        </w:rPr>
         <w:t xml:space="preserve"> series, better IO system to solve problems like robotic motion or pattern recognition&gt;</w:t>
       </w:r>
     </w:p>

</xml_diff>

<commit_message>
More typing, rendered to PDF
</commit_message>
<xml_diff>
--- a/Docs/FPGA Neural Network.docx
+++ b/Docs/FPGA Neural Network.docx
@@ -115,7 +115,43 @@
         <w:rPr>
           <w:rStyle w:val="Emphasis"/>
         </w:rPr>
-        <w:t xml:space="preserve">Using digital systems to approximate natural analog behavior opens up new possibilities for solving problems generally considered ill-conditioned or too complex for ordinary algorithms. In this project, </w:t>
+        <w:t>Using digital systems to approximate natural analog behavior</w:t>
+      </w:r>
+      <w:r>
+        <w:rPr>
+          <w:rStyle w:val="Emphasis"/>
+        </w:rPr>
+        <w:t>s</w:t>
+      </w:r>
+      <w:r>
+        <w:rPr>
+          <w:rStyle w:val="Emphasis"/>
+        </w:rPr>
+        <w:t xml:space="preserve"> open</w:t>
+      </w:r>
+      <w:r>
+        <w:rPr>
+          <w:rStyle w:val="Emphasis"/>
+        </w:rPr>
+        <w:t>s</w:t>
+      </w:r>
+      <w:r>
+        <w:rPr>
+          <w:rStyle w:val="Emphasis"/>
+        </w:rPr>
+        <w:t xml:space="preserve"> up new possibilities for solving problems generally considered ill-conditioned or too </w:t>
+      </w:r>
+      <w:r>
+        <w:rPr>
+          <w:rStyle w:val="Emphasis"/>
+        </w:rPr>
+        <w:t>vague</w:t>
+      </w:r>
+      <w:r>
+        <w:rPr>
+          <w:rStyle w:val="Emphasis"/>
+        </w:rPr>
+        <w:t xml:space="preserve"> for ordinary algorithms. In this project, </w:t>
       </w:r>
       <w:r>
         <w:rPr>
@@ -140,6 +176,9 @@
       </w:r>
     </w:p>
     <w:p>
+      <w:pPr>
+        <w:jc w:val="both"/>
+      </w:pPr>
       <w:r>
         <w:rPr>
           <w:noProof/>
@@ -214,6 +253,9 @@
       </w:r>
     </w:p>
     <w:p>
+      <w:pPr>
+        <w:jc w:val="both"/>
+      </w:pPr>
       <w:r>
         <w:tab/>
         <w:t>The actual ne</w:t>
@@ -229,6 +271,9 @@
       </w:r>
     </w:p>
     <w:p>
+      <w:pPr>
+        <w:jc w:val="both"/>
+      </w:pPr>
       <w:r>
         <w:tab/>
         <w:t xml:space="preserve">An artificial neural network of the kind presented here (feed-forward with back-propagation) is a graph consisting of three layers of nodes, called "neurons," each of which may be fully connected to the next layer. </w:t>
@@ -238,6 +283,9 @@
       </w:r>
     </w:p>
     <w:p>
+      <w:pPr>
+        <w:jc w:val="both"/>
+      </w:pPr>
       <w:r>
         <w:tab/>
         <w:t xml:space="preserve">This fundamental operation, however, does not explain the allure of using neural networks </w:t>
@@ -254,15 +302,13 @@
       <w:r>
         <w:t xml:space="preserve"> function of the inputs</w:t>
       </w:r>
-      <w:ins w:id="0" w:author="Karantza" w:date="2009-11-07T22:00:00Z">
-        <w:r>
-          <w:t xml:space="preserve">, including functions specified only incompletely, or by </w:t>
-        </w:r>
-        <w:r>
-          <w:lastRenderedPageBreak/>
-          <w:t>example</w:t>
-        </w:r>
-      </w:ins>
+      <w:r>
+        <w:t xml:space="preserve">, including functions specified only incompletely, or by </w:t>
+      </w:r>
+      <w:r>
+        <w:lastRenderedPageBreak/>
+        <w:t>example</w:t>
+      </w:r>
       <w:r>
         <w:t xml:space="preserve">. The algorithm for adjusting these weights can be thought of as running the network backwards - propagating the final error back through the weighted connections. By considering the error as a function of the weights, one can use calculus to minimize this </w:t>
       </w:r>
@@ -276,6 +322,7 @@
     <w:p>
       <w:pPr>
         <w:pStyle w:val="Heading2"/>
+        <w:jc w:val="both"/>
       </w:pPr>
       <w:r>
         <w:t xml:space="preserve">Mathematics of </w:t>
@@ -288,6 +335,7 @@
       <w:pPr>
         <w:pStyle w:val="ListParagraph"/>
         <w:ind w:left="0"/>
+        <w:jc w:val="both"/>
       </w:pPr>
       <w:r>
         <w:tab/>
@@ -449,6 +497,7 @@
       <w:pPr>
         <w:pStyle w:val="ListParagraph"/>
         <w:ind w:left="0"/>
+        <w:jc w:val="both"/>
       </w:pPr>
       <w:r>
         <w:tab/>
@@ -684,6 +733,7 @@
       <w:pPr>
         <w:pStyle w:val="ListParagraph"/>
         <w:ind w:left="0"/>
+        <w:jc w:val="both"/>
       </w:pPr>
       <w:r>
         <w:tab/>
@@ -900,6 +950,15 @@
               </m:sSub>
             </m:den>
           </m:f>
+          <m:r>
+            <m:rPr>
+              <m:nor/>
+            </m:rPr>
+            <w:rPr>
+              <w:rFonts w:ascii="Cambria Math" w:hAnsi="Cambria Math"/>
+            </w:rPr>
+            <m:t xml:space="preserve"> → 0</m:t>
+          </m:r>
           <m:r>
             <m:rPr>
               <m:nor/>
@@ -1837,7 +1896,7 @@
                   <w:rPr>
                     <w:rFonts w:ascii="Cambria Math" w:hAnsi="Cambria Math"/>
                   </w:rPr>
-                  <m:t>s</m:t>
+                  <m:t>o</m:t>
                 </m:r>
               </m:e>
               <m:sub>
@@ -1919,7 +1978,7 @@
                     <w:rPr>
                       <w:rFonts w:ascii="Cambria Math" w:hAnsi="Cambria Math"/>
                     </w:rPr>
-                    <m:t>s</m:t>
+                    <m:t>o</m:t>
                   </m:r>
                 </m:e>
                 <m:sub>
@@ -2030,7 +2089,7 @@
                         <w:rPr>
                           <w:rFonts w:ascii="Cambria Math" w:hAnsi="Cambria Math"/>
                         </w:rPr>
-                        <m:t>s</m:t>
+                        <m:t>o</m:t>
                       </m:r>
                     </m:e>
                     <m:sub>
@@ -2046,38 +2105,6 @@
               </m:f>
             </m:e>
           </m:nary>
-          <m:r>
-            <w:rPr>
-              <w:rFonts w:ascii="Cambria Math" w:hAnsi="Cambria Math"/>
-            </w:rPr>
-            <m:t>=</m:t>
-          </m:r>
-          <m:sSub>
-            <m:sSubPr>
-              <m:ctrlPr>
-                <w:rPr>
-                  <w:rFonts w:ascii="Cambria Math" w:hAnsi="Cambria Math"/>
-                  <w:i/>
-                </w:rPr>
-              </m:ctrlPr>
-            </m:sSubPr>
-            <m:e>
-              <m:r>
-                <w:rPr>
-                  <w:rFonts w:ascii="Cambria Math" w:hAnsi="Cambria Math"/>
-                </w:rPr>
-                <m:t>e</m:t>
-              </m:r>
-            </m:e>
-            <m:sub>
-              <m:r>
-                <w:rPr>
-                  <w:rFonts w:ascii="Cambria Math" w:hAnsi="Cambria Math"/>
-                </w:rPr>
-                <m:t>j</m:t>
-              </m:r>
-            </m:sub>
-          </m:sSub>
         </m:oMath>
       </m:oMathPara>
     </w:p>
@@ -2090,6 +2117,7 @@
       <w:pPr>
         <w:pStyle w:val="ListParagraph"/>
         <w:ind w:left="0"/>
+        <w:jc w:val="both"/>
       </w:pPr>
       <w:r>
         <w:lastRenderedPageBreak/>
@@ -2192,6 +2220,64 @@
               </m:ctrlPr>
             </m:sSubPr>
             <m:e>
+              <m:f>
+                <m:fPr>
+                  <m:ctrlPr>
+                    <w:rPr>
+                      <w:rFonts w:ascii="Cambria Math" w:hAnsi="Cambria Math"/>
+                      <w:i/>
+                    </w:rPr>
+                  </m:ctrlPr>
+                </m:fPr>
+                <m:num>
+                  <m:r>
+                    <w:rPr>
+                      <w:rFonts w:ascii="Cambria Math" w:hAnsi="Cambria Math"/>
+                    </w:rPr>
+                    <m:t>∂E</m:t>
+                  </m:r>
+                </m:num>
+                <m:den>
+                  <m:r>
+                    <w:rPr>
+                      <w:rFonts w:ascii="Cambria Math" w:hAnsi="Cambria Math"/>
+                    </w:rPr>
+                    <m:t>∂</m:t>
+                  </m:r>
+                  <m:sSub>
+                    <m:sSubPr>
+                      <m:ctrlPr>
+                        <w:rPr>
+                          <w:rFonts w:ascii="Cambria Math" w:hAnsi="Cambria Math"/>
+                          <w:i/>
+                        </w:rPr>
+                      </m:ctrlPr>
+                    </m:sSubPr>
+                    <m:e>
+                      <m:r>
+                        <w:rPr>
+                          <w:rFonts w:ascii="Cambria Math" w:hAnsi="Cambria Math"/>
+                        </w:rPr>
+                        <m:t>s</m:t>
+                      </m:r>
+                    </m:e>
+                    <m:sub>
+                      <m:r>
+                        <w:rPr>
+                          <w:rFonts w:ascii="Cambria Math" w:hAnsi="Cambria Math"/>
+                        </w:rPr>
+                        <m:t>m</m:t>
+                      </m:r>
+                    </m:sub>
+                  </m:sSub>
+                </m:den>
+              </m:f>
+              <m:r>
+                <w:rPr>
+                  <w:rFonts w:ascii="Cambria Math" w:hAnsi="Cambria Math"/>
+                </w:rPr>
+                <m:t xml:space="preserve">= </m:t>
+              </m:r>
               <m:r>
                 <w:rPr>
                   <w:rFonts w:ascii="Cambria Math" w:hAnsi="Cambria Math"/>
@@ -2528,6 +2614,70 @@
             </w:rPr>
             <m:t>=</m:t>
           </m:r>
+          <m:f>
+            <m:fPr>
+              <m:ctrlPr>
+                <w:rPr>
+                  <w:rFonts w:ascii="Cambria Math" w:hAnsi="Cambria Math"/>
+                  <w:i/>
+                </w:rPr>
+              </m:ctrlPr>
+            </m:fPr>
+            <m:num>
+              <m:r>
+                <w:rPr>
+                  <w:rFonts w:ascii="Cambria Math" w:hAnsi="Cambria Math"/>
+                </w:rPr>
+                <m:t>-</m:t>
+              </m:r>
+              <m:r>
+                <w:rPr>
+                  <w:rFonts w:ascii="Cambria Math" w:hAnsi="Cambria Math"/>
+                </w:rPr>
+                <m:t>∂E</m:t>
+              </m:r>
+            </m:num>
+            <m:den>
+              <m:r>
+                <w:rPr>
+                  <w:rFonts w:ascii="Cambria Math" w:hAnsi="Cambria Math"/>
+                </w:rPr>
+                <m:t>∂</m:t>
+              </m:r>
+              <m:sSub>
+                <m:sSubPr>
+                  <m:ctrlPr>
+                    <w:rPr>
+                      <w:rFonts w:ascii="Cambria Math" w:hAnsi="Cambria Math"/>
+                      <w:i/>
+                    </w:rPr>
+                  </m:ctrlPr>
+                </m:sSubPr>
+                <m:e>
+                  <m:r>
+                    <w:rPr>
+                      <w:rFonts w:ascii="Cambria Math" w:hAnsi="Cambria Math"/>
+                    </w:rPr>
+                    <m:t>w</m:t>
+                  </m:r>
+                </m:e>
+                <m:sub>
+                  <m:r>
+                    <w:rPr>
+                      <w:rFonts w:ascii="Cambria Math" w:hAnsi="Cambria Math"/>
+                    </w:rPr>
+                    <m:t>i,j</m:t>
+                  </m:r>
+                </m:sub>
+              </m:sSub>
+            </m:den>
+          </m:f>
+          <m:r>
+            <w:rPr>
+              <w:rFonts w:ascii="Cambria Math" w:hAnsi="Cambria Math"/>
+            </w:rPr>
+            <m:t>= -</m:t>
+          </m:r>
           <m:sSub>
             <m:sSubPr>
               <m:ctrlPr>
@@ -2605,7 +2755,13 @@
             <w:rPr>
               <w:rFonts w:ascii="Cambria Math" w:hAnsi="Cambria Math"/>
             </w:rPr>
-            <m:t xml:space="preserve">γ </m:t>
+            <m:t>λ</m:t>
+          </m:r>
+          <m:r>
+            <w:rPr>
+              <w:rFonts w:ascii="Cambria Math" w:hAnsi="Cambria Math"/>
+            </w:rPr>
+            <m:t xml:space="preserve"> </m:t>
           </m:r>
           <m:r>
             <m:rPr>
@@ -2628,6 +2784,7 @@
       <w:pPr>
         <w:pStyle w:val="ListParagraph"/>
         <w:ind w:left="0"/>
+        <w:jc w:val="both"/>
       </w:pPr>
       <w:r>
         <w:rPr>
@@ -2776,6 +2933,9 @@
       </w:r>
     </w:p>
     <w:p>
+      <w:pPr>
+        <w:jc w:val="both"/>
+      </w:pPr>
       <w:r>
         <w:tab/>
         <w:t>This project implemented a neural network capable of learning any two-input function, such as AND, OR, XOR, et</w:t>
@@ -2794,6 +2954,9 @@
       </w:r>
     </w:p>
     <w:p>
+      <w:pPr>
+        <w:jc w:val="both"/>
+      </w:pPr>
       <w:r>
         <w:tab/>
         <w:t xml:space="preserve">The core of the project is four VHDL entities. </w:t>
@@ -2805,12 +2968,16 @@
     <w:p>
       <w:pPr>
         <w:pStyle w:val="Heading3"/>
+        <w:jc w:val="both"/>
       </w:pPr>
       <w:r>
         <w:t>Neuron</w:t>
       </w:r>
     </w:p>
     <w:p>
+      <w:pPr>
+        <w:jc w:val="both"/>
+      </w:pPr>
       <w:r>
         <w:tab/>
         <w:t>The most critical component is, of course, the neuron. The neuron has signal inputs (</w:t>
@@ -3022,15 +3189,7 @@
         <w:t xml:space="preserve">. </w:t>
       </w:r>
       <w:r>
-        <w:t xml:space="preserve">When the signal inputs change, the neuron computes the new sum of those inputs. The summed value is then passed into the </w:t>
-      </w:r>
-      <w:proofErr w:type="gramStart"/>
-      <w:r>
-        <w:t>Sigmoid</w:t>
-      </w:r>
-      <w:proofErr w:type="gramEnd"/>
-      <w:r>
-        <w:t xml:space="preserve"> component (discussed later) which determines the final signal output. A similar thing happens when the error inputs change; their sum is calculated, and then multiplied by the sigmoid derivative (</w:t>
+        <w:t>When the signal inputs change, the neuron computes the new sum of those inputs. The summed value is then passed into the Sigmoid component (discussed later) which determines the final signal output. A similar thing happens when the error inputs change; their sum is calculated, and then multiplied by the sigmoid derivative (</w:t>
       </w:r>
       <m:oMath>
         <m:sSub>
@@ -3105,6 +3264,7 @@
     <w:p>
       <w:pPr>
         <w:pStyle w:val="Heading3"/>
+        <w:jc w:val="both"/>
       </w:pPr>
       <w:r>
         <w:lastRenderedPageBreak/>
@@ -3112,6 +3272,9 @@
       </w:r>
     </w:p>
     <w:p>
+      <w:pPr>
+        <w:jc w:val="both"/>
+      </w:pPr>
       <w:r>
         <w:tab/>
         <w:t xml:space="preserve">The Connection components serve as the weights connecting the layers of neurons. They receive the signal and error values from the two neurons they connect, weight those values, and pass them along. Additionally, the Connections may be put into learning mode. When the error value </w:t>
@@ -3224,33 +3387,27 @@
     <w:p>
       <w:pPr>
         <w:pStyle w:val="Heading3"/>
+        <w:jc w:val="both"/>
       </w:pPr>
       <w:r>
         <w:t>Sigmoid</w:t>
       </w:r>
     </w:p>
     <w:p>
+      <w:pPr>
+        <w:jc w:val="both"/>
+      </w:pPr>
       <w:r>
         <w:tab/>
-        <w:t xml:space="preserve">The neuron needs a nonlinear activation function to apply to its output. To this end it instantiates the </w:t>
-      </w:r>
-      <w:proofErr w:type="gramStart"/>
-      <w:r>
-        <w:t>Sigmoid</w:t>
-      </w:r>
-      <w:proofErr w:type="gramEnd"/>
-      <w:r>
-        <w:t xml:space="preserve"> entity. This entity, more than all the</w:t>
+        <w:t>The neuron needs a nonlinear activation function to apply to its output. To this end it instantiates the Sigmoid entity. This entity, more than all the</w:t>
       </w:r>
       <w:r>
         <w:t xml:space="preserve"> others, has undergone the most revisions and is most responsible for the network's performance. The sigmoid</w:t>
       </w:r>
-      <w:proofErr w:type="gramStart"/>
-      <w:r>
-        <w:t xml:space="preserve">, </w:t>
+      <w:r>
+        <w:t>,</w:t>
       </w:r>
       <m:oMath>
-        <w:proofErr w:type="gramEnd"/>
         <m:f>
           <m:fPr>
             <m:ctrlPr>
@@ -3331,18 +3488,119 @@
         </m:f>
       </m:oMath>
       <w:r>
-        <w:t>, is a difficult expression to compute accurately in digital logic. For the gradient-descent approach to learning to be effective, the function used must not only approximate the sigmoid in value, but also in the first derivative. For reasons discussed later, the final implementation of this entity consists of a piecewise linear approximation. This lack of precision, especially far from the origin, has been the culprit of the numerical issues faced in testing.</w:t>
+        <w:t xml:space="preserve"> is a difficult expression to compute accurately in digital logic. For the gradient-descent approach to learning to be effective, the function used must not only approximate the sigmoid in value, but also in the first derivative. For reasons discussed later, the final implementation of this entity consists of a piecewise linear approximation. This lack of precision, especially far from the origin, has been the culprit of the numerical issues faced in testing.</w:t>
+      </w:r>
+    </w:p>
+    <w:p>
+      <w:pPr>
+        <w:jc w:val="center"/>
+      </w:pPr>
+      <w:r>
+        <w:drawing>
+          <wp:inline distT="0" distB="0" distL="0" distR="0">
+            <wp:extent cx="2040150" cy="1404222"/>
+            <wp:effectExtent l="19050" t="0" r="0" b="0"/>
+            <wp:docPr id="3" name="Picture 2"/>
+            <wp:cNvGraphicFramePr/>
+            <a:graphic xmlns:a="http://schemas.openxmlformats.org/drawingml/2006/main">
+              <a:graphicData uri="http://schemas.openxmlformats.org/drawingml/2006/picture">
+                <pic:pic xmlns:pic="http://schemas.openxmlformats.org/drawingml/2006/picture">
+                  <pic:nvPicPr>
+                    <pic:cNvPr id="1029" name="Picture 5"/>
+                    <pic:cNvPicPr>
+                      <a:picLocks noGrp="1" noChangeAspect="1" noChangeArrowheads="1"/>
+                    </pic:cNvPicPr>
+                  </pic:nvPicPr>
+                  <pic:blipFill>
+                    <a:blip r:embed="rId8"/>
+                    <a:srcRect/>
+                    <a:stretch>
+                      <a:fillRect/>
+                    </a:stretch>
+                  </pic:blipFill>
+                  <pic:spPr bwMode="auto">
+                    <a:xfrm>
+                      <a:off x="0" y="0"/>
+                      <a:ext cx="2038592" cy="1403149"/>
+                    </a:xfrm>
+                    <a:prstGeom prst="rect">
+                      <a:avLst/>
+                    </a:prstGeom>
+                    <a:noFill/>
+                    <a:ln w="9525">
+                      <a:noFill/>
+                      <a:miter lim="800000"/>
+                      <a:headEnd/>
+                      <a:tailEnd/>
+                    </a:ln>
+                    <a:effectLst/>
+                  </pic:spPr>
+                </pic:pic>
+              </a:graphicData>
+            </a:graphic>
+          </wp:inline>
+        </w:drawing>
+      </w:r>
+      <w:r>
+        <w:drawing>
+          <wp:inline distT="0" distB="0" distL="0" distR="0">
+            <wp:extent cx="2064237" cy="1396800"/>
+            <wp:effectExtent l="19050" t="0" r="0" b="0"/>
+            <wp:docPr id="1" name="Picture 1"/>
+            <wp:cNvGraphicFramePr/>
+            <a:graphic xmlns:a="http://schemas.openxmlformats.org/drawingml/2006/main">
+              <a:graphicData uri="http://schemas.openxmlformats.org/drawingml/2006/picture">
+                <pic:pic xmlns:pic="http://schemas.openxmlformats.org/drawingml/2006/picture">
+                  <pic:nvPicPr>
+                    <pic:cNvPr id="1028" name="Picture 4"/>
+                    <pic:cNvPicPr>
+                      <a:picLocks noGrp="1" noChangeAspect="1" noChangeArrowheads="1"/>
+                    </pic:cNvPicPr>
+                  </pic:nvPicPr>
+                  <pic:blipFill>
+                    <a:blip r:embed="rId9"/>
+                    <a:srcRect/>
+                    <a:stretch>
+                      <a:fillRect/>
+                    </a:stretch>
+                  </pic:blipFill>
+                  <pic:spPr bwMode="auto">
+                    <a:xfrm>
+                      <a:off x="0" y="0"/>
+                      <a:ext cx="2061750" cy="1396800"/>
+                    </a:xfrm>
+                    <a:prstGeom prst="rect">
+                      <a:avLst/>
+                    </a:prstGeom>
+                    <a:noFill/>
+                    <a:ln w="9525">
+                      <a:noFill/>
+                      <a:miter lim="800000"/>
+                      <a:headEnd/>
+                      <a:tailEnd/>
+                    </a:ln>
+                    <a:effectLst/>
+                  </pic:spPr>
+                </pic:pic>
+              </a:graphicData>
+            </a:graphic>
+          </wp:inline>
+        </w:drawing>
       </w:r>
     </w:p>
     <w:p>
       <w:pPr>
         <w:pStyle w:val="Heading3"/>
+        <w:jc w:val="both"/>
       </w:pPr>
       <w:r>
         <w:t>Network</w:t>
       </w:r>
     </w:p>
     <w:p>
+      <w:pPr>
+        <w:jc w:val="both"/>
+      </w:pPr>
       <w:r>
         <w:tab/>
         <w:t xml:space="preserve">The network entity is what puts together the Neurons and the Connections to decide the topology of the neural net. Numerous internal signals are used </w:t>
@@ -3354,6 +3612,7 @@
     <w:p>
       <w:pPr>
         <w:pStyle w:val="Heading3"/>
+        <w:jc w:val="both"/>
       </w:pPr>
       <w:r>
         <w:t>Interface &amp; Testbench</w:t>
@@ -3361,9 +3620,7 @@
     </w:p>
     <w:p>
       <w:pPr>
-        <w:rPr>
-          <w:b/>
-        </w:rPr>
+        <w:jc w:val="both"/>
       </w:pPr>
       <w:r>
         <w:tab/>
@@ -3376,44 +3633,89 @@
         <w:t xml:space="preserve"> </w:t>
       </w:r>
       <w:r>
-        <w:t xml:space="preserve"> </w:t>
-      </w:r>
-      <w:r>
-        <w:rPr>
-          <w:b/>
-        </w:rPr>
-        <w:t>&lt;How we use the demo board's IO&gt;</w:t>
-      </w:r>
-    </w:p>
-    <w:p/>
-    <w:p/>
-    <w:p>
+        <w:t>The demo board provides eight LEDs, and eight toggle switches. The interface to the network uses these LEDs and switches. One switch causes the network to retrain. While retraining, a red LED is illuminated to indicate that the error is too high. When the network trains sufficiently, a green LED will light and training will stop. The training set for this two-input binary function is specified by four switches - the target output for (0</w:t>
+      </w:r>
+      <w:r>
+        <w:t>, 0</w:t>
+      </w:r>
+      <w:r>
+        <w:t>), (0</w:t>
+      </w:r>
+      <w:r>
+        <w:t>, 1</w:t>
+      </w:r>
+      <w:r>
+        <w:t>), (1</w:t>
+      </w:r>
+      <w:r>
+        <w:t>, 0</w:t>
+      </w:r>
+      <w:r>
+        <w:t>), (1</w:t>
+      </w:r>
+      <w:r>
+        <w:t>, 1</w:t>
+      </w:r>
+      <w:r>
+        <w:t xml:space="preserve">) respectively. When the training switch is off, two additional switches are used to query </w:t>
+      </w:r>
+      <w:r>
+        <w:lastRenderedPageBreak/>
+        <w:t>the network. The output value - an eight-bit signed number - is displayed on the eight LEDs. Numbers close to 256 indicate a positive response from the network, numbers at or below 128 indicates a zero response.</w:t>
+      </w:r>
+    </w:p>
+    <w:p>
+      <w:pPr>
+        <w:pStyle w:val="Heading3"/>
+        <w:jc w:val="both"/>
+      </w:pPr>
+      <w:r>
+        <w:t>Number representations</w:t>
+      </w:r>
+    </w:p>
+    <w:p>
+      <w:pPr>
+        <w:jc w:val="both"/>
+      </w:pPr>
       <w:r>
         <w:tab/>
+      </w:r>
+      <w:r>
         <w:t xml:space="preserve">Internally all the calculations are done using custom fixed point arithmetic. </w:t>
       </w:r>
       <w:r>
-        <w:rPr>
-          <w:b/>
-        </w:rPr>
-        <w:t xml:space="preserve">&lt;Explain why we did this, and why not </w:t>
-      </w:r>
-      <w:proofErr w:type="gramStart"/>
-      <w:r>
-        <w:rPr>
-          <w:b/>
-        </w:rPr>
-        <w:t>floats</w:t>
-      </w:r>
-      <w:proofErr w:type="gramEnd"/>
-      <w:r>
-        <w:rPr>
-          <w:b/>
-        </w:rPr>
-        <w:t>, and how we could have improved with floats&gt;</w:t>
-      </w:r>
-    </w:p>
-    <w:p/>
+        <w:t xml:space="preserve">This is due to the lack of native floating point support in the IEEE libraries and on the FPGA used. This choice had ramifications that were not entirely expected. </w:t>
+      </w:r>
+      <w:r>
+        <w:t xml:space="preserve">The nature of the neural network demands high precision fractions as well as signed values inside the weights and neurons (outputs are always unsigned). </w:t>
+      </w:r>
+    </w:p>
+    <w:p>
+      <w:pPr>
+        <w:jc w:val="both"/>
+      </w:pPr>
+      <w:r>
+        <w:tab/>
+      </w:r>
+      <w:r>
+        <w:t xml:space="preserve">The gradient descent operation on the sigmoid only works if the sigmoid and its derivative are continuous, differentiable, and non-zero at all points in their domain. When using fixed-point representations, there is a point at which the </w:t>
+      </w:r>
+      <w:r>
+        <w:t xml:space="preserve">discretization </w:t>
+      </w:r>
+      <w:r>
+        <w:t>of these functions violates those conditions. This manifests itself as incomplete training</w:t>
+      </w:r>
+      <w:r>
+        <w:t>, or an inability to converge</w:t>
+      </w:r>
+      <w:r>
+        <w:t xml:space="preserve">. Using floating point values would give much greater dynamic range, and indeed </w:t>
+      </w:r>
+      <w:r>
+        <w:t>the C language prototypes of this project which use floating point values do not exhibit these problems.</w:t>
+      </w:r>
+    </w:p>
     <w:p>
       <w:pPr>
         <w:pStyle w:val="Heading2"/>
@@ -3457,7 +3759,6 @@
         <w:pStyle w:val="Heading2"/>
       </w:pPr>
       <w:r>
-        <w:lastRenderedPageBreak/>
         <w:t>Results</w:t>
       </w:r>
     </w:p>
@@ -3472,35 +3773,7 @@
           <w:b/>
         </w:rPr>
         <w:tab/>
-        <w:t>&lt;</w:t>
-      </w:r>
-      <w:proofErr w:type="spellStart"/>
-      <w:r>
-        <w:rPr>
-          <w:b/>
-        </w:rPr>
-        <w:t>Modelsim</w:t>
-      </w:r>
-      <w:proofErr w:type="spellEnd"/>
-      <w:r>
-        <w:rPr>
-          <w:b/>
-        </w:rPr>
-        <w:t xml:space="preserve"> </w:t>
-      </w:r>
-      <w:proofErr w:type="spellStart"/>
-      <w:r>
-        <w:rPr>
-          <w:b/>
-        </w:rPr>
-        <w:t>vs</w:t>
-      </w:r>
-      <w:proofErr w:type="spellEnd"/>
-      <w:r>
-        <w:rPr>
-          <w:b/>
-        </w:rPr>
-        <w:t xml:space="preserve"> C implementation&gt;</w:t>
+        <w:t>&lt;Modelsim vs C implementation&gt;</w:t>
       </w:r>
     </w:p>
     <w:p>
@@ -3516,14 +3789,12 @@
         <w:tab/>
         <w:t xml:space="preserve">&lt;Testing on the </w:t>
       </w:r>
-      <w:proofErr w:type="spellStart"/>
       <w:r>
         <w:rPr>
           <w:b/>
         </w:rPr>
-        <w:t>xilinx</w:t>
-      </w:r>
-      <w:proofErr w:type="spellEnd"/>
+        <w:t>Xilinx</w:t>
+      </w:r>
       <w:r>
         <w:rPr>
           <w:b/>
@@ -3542,7 +3813,19 @@
           <w:b/>
         </w:rPr>
         <w:tab/>
-        <w:t>&lt;Device utilization&gt;</w:t>
+        <w:t>&lt;Device utilization</w:t>
+      </w:r>
+      <w:r>
+        <w:rPr>
+          <w:b/>
+        </w:rPr>
+        <w:t xml:space="preserve"> and performance</w:t>
+      </w:r>
+      <w:r>
+        <w:rPr>
+          <w:b/>
+        </w:rPr>
+        <w:t>&gt;</w:t>
       </w:r>
     </w:p>
     <w:tbl>
@@ -3562,24 +3845,25 @@
         <w:tblLook w:val="0000"/>
       </w:tblPr>
       <w:tblGrid>
-        <w:gridCol w:w="2795"/>
-        <w:gridCol w:w="1026"/>
-        <w:gridCol w:w="990"/>
-        <w:gridCol w:w="1390"/>
+        <w:gridCol w:w="2821"/>
+        <w:gridCol w:w="1036"/>
+        <w:gridCol w:w="999"/>
+        <w:gridCol w:w="1404"/>
       </w:tblGrid>
       <w:tr>
         <w:trPr>
-          <w:trHeight w:val="620"/>
+          <w:trHeight w:val="147"/>
           <w:jc w:val="center"/>
         </w:trPr>
         <w:tc>
           <w:tcPr>
-            <w:tcW w:w="2795" w:type="dxa"/>
+            <w:tcW w:w="2821" w:type="dxa"/>
             <w:shd w:val="clear" w:color="auto" w:fill="auto"/>
             <w:vAlign w:val="center"/>
           </w:tcPr>
           <w:p>
             <w:pPr>
+              <w:spacing w:before="100" w:beforeAutospacing="1" w:after="100" w:afterAutospacing="1"/>
               <w:jc w:val="center"/>
             </w:pPr>
             <w:r>
@@ -3589,13 +3873,14 @@
         </w:tc>
         <w:tc>
           <w:tcPr>
-            <w:tcW w:w="3406" w:type="dxa"/>
+            <w:tcW w:w="3438" w:type="dxa"/>
             <w:gridSpan w:val="3"/>
             <w:shd w:val="clear" w:color="auto" w:fill="auto"/>
             <w:vAlign w:val="center"/>
           </w:tcPr>
           <w:p>
             <w:pPr>
+              <w:spacing w:before="100" w:beforeAutospacing="1" w:after="100" w:afterAutospacing="1"/>
               <w:jc w:val="center"/>
             </w:pPr>
             <w:r>
@@ -3612,17 +3897,18 @@
       </w:tr>
       <w:tr>
         <w:trPr>
-          <w:trHeight w:val="308"/>
+          <w:trHeight w:val="73"/>
           <w:jc w:val="center"/>
         </w:trPr>
         <w:tc>
           <w:tcPr>
-            <w:tcW w:w="2795" w:type="dxa"/>
+            <w:tcW w:w="2821" w:type="dxa"/>
             <w:shd w:val="clear" w:color="auto" w:fill="auto"/>
             <w:vAlign w:val="center"/>
           </w:tcPr>
           <w:p>
             <w:pPr>
+              <w:spacing w:before="100" w:beforeAutospacing="1" w:after="100" w:afterAutospacing="1"/>
               <w:jc w:val="center"/>
             </w:pPr>
             <w:r>
@@ -3636,12 +3922,13 @@
         </w:tc>
         <w:tc>
           <w:tcPr>
-            <w:tcW w:w="1026" w:type="dxa"/>
+            <w:tcW w:w="1036" w:type="dxa"/>
             <w:shd w:val="clear" w:color="auto" w:fill="auto"/>
             <w:vAlign w:val="center"/>
           </w:tcPr>
           <w:p>
             <w:pPr>
+              <w:spacing w:before="100" w:beforeAutospacing="1" w:after="100" w:afterAutospacing="1"/>
               <w:jc w:val="center"/>
             </w:pPr>
             <w:r>
@@ -3655,12 +3942,13 @@
         </w:tc>
         <w:tc>
           <w:tcPr>
-            <w:tcW w:w="990" w:type="dxa"/>
+            <w:tcW w:w="999" w:type="dxa"/>
             <w:shd w:val="clear" w:color="auto" w:fill="auto"/>
             <w:vAlign w:val="center"/>
           </w:tcPr>
           <w:p>
             <w:pPr>
+              <w:spacing w:before="100" w:beforeAutospacing="1" w:after="100" w:afterAutospacing="1"/>
               <w:jc w:val="center"/>
             </w:pPr>
             <w:r>
@@ -3674,12 +3962,13 @@
         </w:tc>
         <w:tc>
           <w:tcPr>
-            <w:tcW w:w="1390" w:type="dxa"/>
+            <w:tcW w:w="1403" w:type="dxa"/>
             <w:shd w:val="clear" w:color="auto" w:fill="auto"/>
             <w:vAlign w:val="center"/>
           </w:tcPr>
           <w:p>
             <w:pPr>
+              <w:spacing w:before="100" w:beforeAutospacing="1" w:after="100" w:afterAutospacing="1"/>
               <w:jc w:val="center"/>
             </w:pPr>
             <w:r>
@@ -3694,17 +3983,18 @@
       </w:tr>
       <w:tr>
         <w:trPr>
-          <w:trHeight w:val="308"/>
+          <w:trHeight w:val="73"/>
           <w:jc w:val="center"/>
         </w:trPr>
         <w:tc>
           <w:tcPr>
-            <w:tcW w:w="2795" w:type="dxa"/>
+            <w:tcW w:w="2821" w:type="dxa"/>
             <w:shd w:val="clear" w:color="auto" w:fill="auto"/>
             <w:vAlign w:val="center"/>
           </w:tcPr>
           <w:p>
             <w:pPr>
+              <w:spacing w:before="100" w:beforeAutospacing="1" w:after="100" w:afterAutospacing="1"/>
               <w:jc w:val="center"/>
             </w:pPr>
             <w:r>
@@ -3718,12 +4008,13 @@
         </w:tc>
         <w:tc>
           <w:tcPr>
-            <w:tcW w:w="1026" w:type="dxa"/>
+            <w:tcW w:w="1036" w:type="dxa"/>
             <w:shd w:val="clear" w:color="auto" w:fill="auto"/>
             <w:vAlign w:val="center"/>
           </w:tcPr>
           <w:p>
             <w:pPr>
+              <w:spacing w:before="100" w:beforeAutospacing="1" w:after="100" w:afterAutospacing="1"/>
               <w:jc w:val="center"/>
             </w:pPr>
             <w:r>
@@ -3737,12 +4028,13 @@
         </w:tc>
         <w:tc>
           <w:tcPr>
-            <w:tcW w:w="990" w:type="dxa"/>
+            <w:tcW w:w="999" w:type="dxa"/>
             <w:shd w:val="clear" w:color="auto" w:fill="auto"/>
             <w:vAlign w:val="center"/>
           </w:tcPr>
           <w:p>
             <w:pPr>
+              <w:spacing w:before="100" w:beforeAutospacing="1" w:after="100" w:afterAutospacing="1"/>
               <w:jc w:val="center"/>
             </w:pPr>
             <w:r>
@@ -3756,12 +4048,13 @@
         </w:tc>
         <w:tc>
           <w:tcPr>
-            <w:tcW w:w="1390" w:type="dxa"/>
+            <w:tcW w:w="1403" w:type="dxa"/>
             <w:shd w:val="clear" w:color="auto" w:fill="auto"/>
             <w:vAlign w:val="center"/>
           </w:tcPr>
           <w:p>
             <w:pPr>
+              <w:spacing w:before="100" w:beforeAutospacing="1" w:after="100" w:afterAutospacing="1"/>
               <w:jc w:val="center"/>
             </w:pPr>
             <w:r>
@@ -3776,17 +4069,18 @@
       </w:tr>
       <w:tr>
         <w:trPr>
-          <w:trHeight w:val="308"/>
+          <w:trHeight w:val="73"/>
           <w:jc w:val="center"/>
         </w:trPr>
         <w:tc>
           <w:tcPr>
-            <w:tcW w:w="2795" w:type="dxa"/>
+            <w:tcW w:w="2821" w:type="dxa"/>
             <w:shd w:val="clear" w:color="auto" w:fill="auto"/>
             <w:vAlign w:val="center"/>
           </w:tcPr>
           <w:p>
             <w:pPr>
+              <w:spacing w:before="100" w:beforeAutospacing="1" w:after="100" w:afterAutospacing="1"/>
               <w:jc w:val="center"/>
             </w:pPr>
             <w:r>
@@ -3800,12 +4094,13 @@
         </w:tc>
         <w:tc>
           <w:tcPr>
-            <w:tcW w:w="1026" w:type="dxa"/>
+            <w:tcW w:w="1036" w:type="dxa"/>
             <w:shd w:val="clear" w:color="auto" w:fill="auto"/>
             <w:vAlign w:val="center"/>
           </w:tcPr>
           <w:p>
             <w:pPr>
+              <w:spacing w:before="100" w:beforeAutospacing="1" w:after="100" w:afterAutospacing="1"/>
               <w:jc w:val="center"/>
             </w:pPr>
             <w:r>
@@ -3819,12 +4114,13 @@
         </w:tc>
         <w:tc>
           <w:tcPr>
-            <w:tcW w:w="990" w:type="dxa"/>
+            <w:tcW w:w="999" w:type="dxa"/>
             <w:shd w:val="clear" w:color="auto" w:fill="auto"/>
             <w:vAlign w:val="center"/>
           </w:tcPr>
           <w:p>
             <w:pPr>
+              <w:spacing w:before="100" w:beforeAutospacing="1" w:after="100" w:afterAutospacing="1"/>
               <w:jc w:val="center"/>
             </w:pPr>
             <w:r>
@@ -3838,12 +4134,13 @@
         </w:tc>
         <w:tc>
           <w:tcPr>
-            <w:tcW w:w="1390" w:type="dxa"/>
+            <w:tcW w:w="1403" w:type="dxa"/>
             <w:shd w:val="clear" w:color="auto" w:fill="auto"/>
             <w:vAlign w:val="center"/>
           </w:tcPr>
           <w:p>
             <w:pPr>
+              <w:spacing w:before="100" w:beforeAutospacing="1" w:after="100" w:afterAutospacing="1"/>
               <w:jc w:val="center"/>
             </w:pPr>
             <w:r>
@@ -3858,17 +4155,18 @@
       </w:tr>
       <w:tr>
         <w:trPr>
-          <w:trHeight w:val="308"/>
+          <w:trHeight w:val="73"/>
           <w:jc w:val="center"/>
         </w:trPr>
         <w:tc>
           <w:tcPr>
-            <w:tcW w:w="2795" w:type="dxa"/>
+            <w:tcW w:w="2821" w:type="dxa"/>
             <w:shd w:val="clear" w:color="auto" w:fill="auto"/>
             <w:vAlign w:val="center"/>
           </w:tcPr>
           <w:p>
             <w:pPr>
+              <w:spacing w:before="100" w:beforeAutospacing="1" w:after="100" w:afterAutospacing="1"/>
               <w:jc w:val="center"/>
             </w:pPr>
             <w:r>
@@ -3882,12 +4180,13 @@
         </w:tc>
         <w:tc>
           <w:tcPr>
-            <w:tcW w:w="1026" w:type="dxa"/>
+            <w:tcW w:w="1036" w:type="dxa"/>
             <w:shd w:val="clear" w:color="auto" w:fill="auto"/>
             <w:vAlign w:val="center"/>
           </w:tcPr>
           <w:p>
             <w:pPr>
+              <w:spacing w:before="100" w:beforeAutospacing="1" w:after="100" w:afterAutospacing="1"/>
               <w:jc w:val="center"/>
             </w:pPr>
             <w:r>
@@ -3901,12 +4200,13 @@
         </w:tc>
         <w:tc>
           <w:tcPr>
-            <w:tcW w:w="990" w:type="dxa"/>
+            <w:tcW w:w="999" w:type="dxa"/>
             <w:shd w:val="clear" w:color="auto" w:fill="auto"/>
             <w:vAlign w:val="center"/>
           </w:tcPr>
           <w:p>
             <w:pPr>
+              <w:spacing w:before="100" w:beforeAutospacing="1" w:after="100" w:afterAutospacing="1"/>
               <w:jc w:val="center"/>
             </w:pPr>
             <w:r>
@@ -3920,12 +4220,13 @@
         </w:tc>
         <w:tc>
           <w:tcPr>
-            <w:tcW w:w="1390" w:type="dxa"/>
+            <w:tcW w:w="1403" w:type="dxa"/>
             <w:shd w:val="clear" w:color="auto" w:fill="auto"/>
             <w:vAlign w:val="center"/>
           </w:tcPr>
           <w:p>
             <w:pPr>
+              <w:spacing w:before="100" w:beforeAutospacing="1" w:after="100" w:afterAutospacing="1"/>
               <w:jc w:val="center"/>
             </w:pPr>
             <w:r>
@@ -3940,29 +4241,31 @@
       </w:tr>
       <w:tr>
         <w:trPr>
-          <w:trHeight w:val="308"/>
+          <w:trHeight w:val="73"/>
           <w:jc w:val="center"/>
         </w:trPr>
         <w:tc>
           <w:tcPr>
-            <w:tcW w:w="2795" w:type="dxa"/>
+            <w:tcW w:w="2821" w:type="dxa"/>
             <w:shd w:val="clear" w:color="auto" w:fill="auto"/>
             <w:vAlign w:val="center"/>
           </w:tcPr>
           <w:p>
             <w:pPr>
+              <w:spacing w:before="100" w:beforeAutospacing="1" w:after="100" w:afterAutospacing="1"/>
               <w:jc w:val="center"/>
             </w:pPr>
           </w:p>
         </w:tc>
         <w:tc>
           <w:tcPr>
-            <w:tcW w:w="1026" w:type="dxa"/>
+            <w:tcW w:w="1036" w:type="dxa"/>
             <w:shd w:val="clear" w:color="auto" w:fill="auto"/>
             <w:vAlign w:val="center"/>
           </w:tcPr>
           <w:p>
             <w:pPr>
+              <w:spacing w:before="100" w:beforeAutospacing="1" w:after="100" w:afterAutospacing="1"/>
               <w:jc w:val="center"/>
             </w:pPr>
             <w:r>
@@ -3976,12 +4279,13 @@
         </w:tc>
         <w:tc>
           <w:tcPr>
-            <w:tcW w:w="990" w:type="dxa"/>
+            <w:tcW w:w="999" w:type="dxa"/>
             <w:shd w:val="clear" w:color="auto" w:fill="auto"/>
             <w:vAlign w:val="center"/>
           </w:tcPr>
           <w:p>
             <w:pPr>
+              <w:spacing w:before="100" w:beforeAutospacing="1" w:after="100" w:afterAutospacing="1"/>
               <w:jc w:val="center"/>
             </w:pPr>
             <w:r>
@@ -3995,12 +4299,13 @@
         </w:tc>
         <w:tc>
           <w:tcPr>
-            <w:tcW w:w="1390" w:type="dxa"/>
+            <w:tcW w:w="1403" w:type="dxa"/>
             <w:shd w:val="clear" w:color="auto" w:fill="auto"/>
             <w:vAlign w:val="center"/>
           </w:tcPr>
           <w:p>
             <w:pPr>
+              <w:spacing w:before="100" w:beforeAutospacing="1" w:after="100" w:afterAutospacing="1"/>
               <w:jc w:val="center"/>
             </w:pPr>
             <w:r>
@@ -4015,29 +4320,31 @@
       </w:tr>
       <w:tr>
         <w:trPr>
-          <w:trHeight w:val="308"/>
+          <w:trHeight w:val="73"/>
           <w:jc w:val="center"/>
         </w:trPr>
         <w:tc>
           <w:tcPr>
-            <w:tcW w:w="2795" w:type="dxa"/>
+            <w:tcW w:w="2821" w:type="dxa"/>
             <w:shd w:val="clear" w:color="auto" w:fill="auto"/>
             <w:vAlign w:val="center"/>
           </w:tcPr>
           <w:p>
             <w:pPr>
+              <w:spacing w:before="100" w:beforeAutospacing="1" w:after="100" w:afterAutospacing="1"/>
               <w:jc w:val="center"/>
             </w:pPr>
           </w:p>
         </w:tc>
         <w:tc>
           <w:tcPr>
-            <w:tcW w:w="1026" w:type="dxa"/>
+            <w:tcW w:w="1036" w:type="dxa"/>
             <w:shd w:val="clear" w:color="auto" w:fill="auto"/>
             <w:vAlign w:val="center"/>
           </w:tcPr>
           <w:p>
             <w:pPr>
+              <w:spacing w:before="100" w:beforeAutospacing="1" w:after="100" w:afterAutospacing="1"/>
               <w:jc w:val="center"/>
             </w:pPr>
             <w:r>
@@ -4051,12 +4358,13 @@
         </w:tc>
         <w:tc>
           <w:tcPr>
-            <w:tcW w:w="990" w:type="dxa"/>
+            <w:tcW w:w="999" w:type="dxa"/>
             <w:shd w:val="clear" w:color="auto" w:fill="auto"/>
             <w:vAlign w:val="center"/>
           </w:tcPr>
           <w:p>
             <w:pPr>
+              <w:spacing w:before="100" w:beforeAutospacing="1" w:after="100" w:afterAutospacing="1"/>
               <w:jc w:val="center"/>
             </w:pPr>
             <w:r>
@@ -4070,12 +4378,13 @@
         </w:tc>
         <w:tc>
           <w:tcPr>
-            <w:tcW w:w="1390" w:type="dxa"/>
+            <w:tcW w:w="1403" w:type="dxa"/>
             <w:shd w:val="clear" w:color="auto" w:fill="auto"/>
             <w:vAlign w:val="center"/>
           </w:tcPr>
           <w:p>
             <w:pPr>
+              <w:spacing w:before="100" w:beforeAutospacing="1" w:after="100" w:afterAutospacing="1"/>
               <w:jc w:val="center"/>
             </w:pPr>
             <w:r>
@@ -4086,17 +4395,18 @@
       </w:tr>
       <w:tr>
         <w:trPr>
-          <w:trHeight w:val="308"/>
+          <w:trHeight w:val="73"/>
           <w:jc w:val="center"/>
         </w:trPr>
         <w:tc>
           <w:tcPr>
-            <w:tcW w:w="2795" w:type="dxa"/>
+            <w:tcW w:w="2821" w:type="dxa"/>
             <w:shd w:val="clear" w:color="auto" w:fill="auto"/>
             <w:vAlign w:val="center"/>
           </w:tcPr>
           <w:p>
             <w:pPr>
+              <w:spacing w:before="100" w:beforeAutospacing="1" w:after="100" w:afterAutospacing="1"/>
               <w:jc w:val="center"/>
             </w:pPr>
             <w:r>
@@ -4110,12 +4420,13 @@
         </w:tc>
         <w:tc>
           <w:tcPr>
-            <w:tcW w:w="1026" w:type="dxa"/>
+            <w:tcW w:w="1036" w:type="dxa"/>
             <w:shd w:val="clear" w:color="auto" w:fill="auto"/>
             <w:vAlign w:val="center"/>
           </w:tcPr>
           <w:p>
             <w:pPr>
+              <w:spacing w:before="100" w:beforeAutospacing="1" w:after="100" w:afterAutospacing="1"/>
               <w:jc w:val="center"/>
             </w:pPr>
             <w:r>
@@ -4129,12 +4440,13 @@
         </w:tc>
         <w:tc>
           <w:tcPr>
-            <w:tcW w:w="990" w:type="dxa"/>
+            <w:tcW w:w="999" w:type="dxa"/>
             <w:shd w:val="clear" w:color="auto" w:fill="auto"/>
             <w:vAlign w:val="center"/>
           </w:tcPr>
           <w:p>
             <w:pPr>
+              <w:spacing w:before="100" w:beforeAutospacing="1" w:after="100" w:afterAutospacing="1"/>
               <w:jc w:val="center"/>
             </w:pPr>
             <w:r>
@@ -4148,12 +4460,13 @@
         </w:tc>
         <w:tc>
           <w:tcPr>
-            <w:tcW w:w="1390" w:type="dxa"/>
+            <w:tcW w:w="1403" w:type="dxa"/>
             <w:shd w:val="clear" w:color="auto" w:fill="auto"/>
             <w:vAlign w:val="center"/>
           </w:tcPr>
           <w:p>
             <w:pPr>
+              <w:spacing w:before="100" w:beforeAutospacing="1" w:after="100" w:afterAutospacing="1"/>
               <w:jc w:val="center"/>
             </w:pPr>
             <w:r>
@@ -4168,17 +4481,18 @@
       </w:tr>
       <w:tr>
         <w:trPr>
-          <w:trHeight w:val="308"/>
+          <w:trHeight w:val="73"/>
           <w:jc w:val="center"/>
         </w:trPr>
         <w:tc>
           <w:tcPr>
-            <w:tcW w:w="2795" w:type="dxa"/>
+            <w:tcW w:w="2821" w:type="dxa"/>
             <w:shd w:val="clear" w:color="auto" w:fill="auto"/>
             <w:vAlign w:val="center"/>
           </w:tcPr>
           <w:p>
             <w:pPr>
+              <w:spacing w:before="100" w:beforeAutospacing="1" w:after="100" w:afterAutospacing="1"/>
               <w:jc w:val="center"/>
             </w:pPr>
             <w:r>
@@ -4192,12 +4506,13 @@
         </w:tc>
         <w:tc>
           <w:tcPr>
-            <w:tcW w:w="1026" w:type="dxa"/>
+            <w:tcW w:w="1036" w:type="dxa"/>
             <w:shd w:val="clear" w:color="auto" w:fill="auto"/>
             <w:vAlign w:val="center"/>
           </w:tcPr>
           <w:p>
             <w:pPr>
+              <w:spacing w:before="100" w:beforeAutospacing="1" w:after="100" w:afterAutospacing="1"/>
               <w:jc w:val="center"/>
             </w:pPr>
             <w:r>
@@ -4211,12 +4526,13 @@
         </w:tc>
         <w:tc>
           <w:tcPr>
-            <w:tcW w:w="990" w:type="dxa"/>
+            <w:tcW w:w="999" w:type="dxa"/>
             <w:shd w:val="clear" w:color="auto" w:fill="auto"/>
             <w:vAlign w:val="center"/>
           </w:tcPr>
           <w:p>
             <w:pPr>
+              <w:spacing w:before="100" w:beforeAutospacing="1" w:after="100" w:afterAutospacing="1"/>
               <w:jc w:val="center"/>
             </w:pPr>
             <w:r>
@@ -4230,12 +4546,13 @@
         </w:tc>
         <w:tc>
           <w:tcPr>
-            <w:tcW w:w="1390" w:type="dxa"/>
+            <w:tcW w:w="1403" w:type="dxa"/>
             <w:shd w:val="clear" w:color="auto" w:fill="auto"/>
             <w:vAlign w:val="center"/>
           </w:tcPr>
           <w:p>
             <w:pPr>
+              <w:spacing w:before="100" w:beforeAutospacing="1" w:after="100" w:afterAutospacing="1"/>
               <w:jc w:val="center"/>
             </w:pPr>
             <w:r>
@@ -4250,12 +4567,12 @@
       </w:tr>
       <w:tr>
         <w:trPr>
-          <w:trHeight w:val="308"/>
+          <w:trHeight w:val="73"/>
           <w:jc w:val="center"/>
         </w:trPr>
         <w:tc>
           <w:tcPr>
-            <w:tcW w:w="6201" w:type="dxa"/>
+            <w:tcW w:w="6260" w:type="dxa"/>
             <w:gridSpan w:val="4"/>
             <w:shd w:val="clear" w:color="auto" w:fill="auto"/>
             <w:vAlign w:val="center"/>
@@ -4264,6 +4581,7 @@
             <w:pPr>
               <w:pStyle w:val="Caption"/>
               <w:keepNext/>
+              <w:spacing w:before="100" w:beforeAutospacing="1" w:after="100" w:afterAutospacing="1"/>
               <w:jc w:val="center"/>
               <w:rPr>
                 <w:color w:val="D34817" w:themeColor="accent1"/>
@@ -4293,38 +4611,6 @@
           <w:b/>
         </w:rPr>
       </w:pPr>
-      <w:r>
-        <w:rPr>
-          <w:b/>
-        </w:rPr>
-        <w:t>&lt;</w:t>
-      </w:r>
-      <w:r>
-        <w:rPr>
-          <w:b/>
-        </w:rPr>
-        <w:t>Performance</w:t>
-      </w:r>
-      <w:r>
-        <w:rPr>
-          <w:b/>
-        </w:rPr>
-        <w:t xml:space="preserve"> on the </w:t>
-      </w:r>
-      <w:proofErr w:type="spellStart"/>
-      <w:r>
-        <w:rPr>
-          <w:b/>
-        </w:rPr>
-        <w:t>fpga</w:t>
-      </w:r>
-      <w:proofErr w:type="spellEnd"/>
-      <w:r>
-        <w:rPr>
-          <w:b/>
-        </w:rPr>
-        <w:t>&gt;</w:t>
-      </w:r>
     </w:p>
     <w:tbl>
       <w:tblPr>
@@ -4358,6 +4644,7 @@
           </w:tcPr>
           <w:p>
             <w:pPr>
+              <w:spacing w:before="100" w:beforeAutospacing="1" w:after="100" w:afterAutospacing="1"/>
               <w:jc w:val="center"/>
             </w:pPr>
             <w:r>
@@ -4376,6 +4663,7 @@
           </w:tcPr>
           <w:p>
             <w:pPr>
+              <w:spacing w:before="100" w:beforeAutospacing="1" w:after="100" w:afterAutospacing="1"/>
               <w:jc w:val="center"/>
             </w:pPr>
             <w:r>
@@ -4394,6 +4682,7 @@
           </w:tcPr>
           <w:p>
             <w:pPr>
+              <w:spacing w:before="100" w:beforeAutospacing="1" w:after="100" w:afterAutospacing="1"/>
               <w:jc w:val="center"/>
             </w:pPr>
             <w:r>
@@ -4417,6 +4706,7 @@
           </w:tcPr>
           <w:p>
             <w:pPr>
+              <w:spacing w:before="100" w:beforeAutospacing="1" w:after="100" w:afterAutospacing="1"/>
               <w:jc w:val="center"/>
             </w:pPr>
             <w:r>
@@ -4431,6 +4721,7 @@
           </w:tcPr>
           <w:p>
             <w:pPr>
+              <w:spacing w:before="100" w:beforeAutospacing="1" w:after="100" w:afterAutospacing="1"/>
               <w:jc w:val="center"/>
             </w:pPr>
             <w:r>
@@ -4445,6 +4736,7 @@
           </w:tcPr>
           <w:p>
             <w:pPr>
+              <w:spacing w:before="100" w:beforeAutospacing="1" w:after="100" w:afterAutospacing="1"/>
               <w:jc w:val="center"/>
             </w:pPr>
             <w:r>
@@ -4464,6 +4756,7 @@
           </w:tcPr>
           <w:p>
             <w:pPr>
+              <w:spacing w:before="100" w:beforeAutospacing="1" w:after="100" w:afterAutospacing="1"/>
               <w:jc w:val="center"/>
             </w:pPr>
             <w:r>
@@ -4478,6 +4771,7 @@
           </w:tcPr>
           <w:p>
             <w:pPr>
+              <w:spacing w:before="100" w:beforeAutospacing="1" w:after="100" w:afterAutospacing="1"/>
               <w:jc w:val="center"/>
             </w:pPr>
             <w:r>
@@ -4492,6 +4786,7 @@
           </w:tcPr>
           <w:p>
             <w:pPr>
+              <w:spacing w:before="100" w:beforeAutospacing="1" w:after="100" w:afterAutospacing="1"/>
               <w:jc w:val="center"/>
             </w:pPr>
             <w:r>
@@ -4514,9 +4809,11 @@
             <w:pPr>
               <w:pStyle w:val="Caption"/>
               <w:keepNext/>
+              <w:spacing w:before="100" w:beforeAutospacing="1" w:after="100" w:afterAutospacing="1"/>
               <w:jc w:val="center"/>
             </w:pPr>
             <w:r>
+              <w:lastRenderedPageBreak/>
               <w:t xml:space="preserve">Table </w:t>
             </w:r>
             <w:fldSimple w:instr=" SEQ Table \* ARABIC ">
@@ -4547,28 +4844,230 @@
     </w:p>
     <w:p>
       <w:pPr>
+        <w:jc w:val="both"/>
+      </w:pPr>
+      <w:r>
+        <w:tab/>
+        <w:t xml:space="preserve">The network implemented in this project has a few shortcomings that would need to be addressed if the intent was to use it in a practical or industrial application. The most important of which is the discretization of the numbers used in the network. Floating point computations would solve the overflow and saturation issues. </w:t>
+      </w:r>
+    </w:p>
+    <w:p>
+      <w:pPr>
+        <w:jc w:val="both"/>
+      </w:pPr>
+      <w:r>
+        <w:tab/>
+        <w:t>Included in the VHDL listings, but not strictly included in the project, is an alternative implementation of the sigmoid function that assumes floating point support is available. Instead of approximating the sigmoid with a piecewise linear function, it computes the</w:t>
+      </w:r>
+      <w:r>
+        <w:t xml:space="preserve"> function properly using</w:t>
+      </w:r>
+      <w:r>
+        <w:t xml:space="preserve"> first few terms of the Taylor series for the exponential</w:t>
+      </w:r>
+      <w:r>
+        <w:t>. Clearly, much dynamic range is needed to store these values of the exponential. In simulation, however, this has proven a much more effective solution.</w:t>
+      </w:r>
+    </w:p>
+    <w:p>
+      <m:oMathPara>
+        <m:oMath>
+          <m:r>
+            <w:rPr>
+              <w:rFonts w:ascii="Cambria Math" w:hAnsi="Cambria Math"/>
+            </w:rPr>
+            <m:t>Sigmoid</m:t>
+          </m:r>
+          <m:d>
+            <m:dPr>
+              <m:ctrlPr>
+                <w:rPr>
+                  <w:rFonts w:ascii="Cambria Math" w:hAnsi="Cambria Math"/>
+                  <w:i/>
+                </w:rPr>
+              </m:ctrlPr>
+            </m:dPr>
+            <m:e>
+              <m:r>
+                <w:rPr>
+                  <w:rFonts w:ascii="Cambria Math" w:hAnsi="Cambria Math"/>
+                </w:rPr>
+                <m:t>x</m:t>
+              </m:r>
+            </m:e>
+          </m:d>
+          <m:r>
+            <w:rPr>
+              <w:rFonts w:ascii="Cambria Math" w:hAnsi="Cambria Math"/>
+            </w:rPr>
+            <m:t>=</m:t>
+          </m:r>
+          <m:sSup>
+            <m:sSupPr>
+              <m:ctrlPr>
+                <w:rPr>
+                  <w:rFonts w:ascii="Cambria Math" w:hAnsi="Cambria Math"/>
+                  <w:i/>
+                </w:rPr>
+              </m:ctrlPr>
+            </m:sSupPr>
+            <m:e>
+              <m:d>
+                <m:dPr>
+                  <m:ctrlPr>
+                    <w:rPr>
+                      <w:rFonts w:ascii="Cambria Math" w:hAnsi="Cambria Math"/>
+                      <w:i/>
+                    </w:rPr>
+                  </m:ctrlPr>
+                </m:dPr>
+                <m:e>
+                  <m:r>
+                    <w:rPr>
+                      <w:rFonts w:ascii="Cambria Math" w:hAnsi="Cambria Math"/>
+                    </w:rPr>
+                    <m:t>1+</m:t>
+                  </m:r>
+                  <m:nary>
+                    <m:naryPr>
+                      <m:chr m:val="∑"/>
+                      <m:ctrlPr>
+                        <w:rPr>
+                          <w:rFonts w:ascii="Cambria Math" w:hAnsi="Cambria Math"/>
+                          <w:i/>
+                        </w:rPr>
+                      </m:ctrlPr>
+                    </m:naryPr>
+                    <m:sub>
+                      <m:r>
+                        <w:rPr>
+                          <w:rFonts w:ascii="Cambria Math" w:hAnsi="Cambria Math"/>
+                        </w:rPr>
+                        <m:t>n=0</m:t>
+                      </m:r>
+                    </m:sub>
+                    <m:sup>
+                      <m:r>
+                        <w:rPr>
+                          <w:rFonts w:ascii="Cambria Math" w:hAnsi="Cambria Math"/>
+                        </w:rPr>
+                        <m:t>∞</m:t>
+                      </m:r>
+                    </m:sup>
+                    <m:e>
+                      <m:f>
+                        <m:fPr>
+                          <m:ctrlPr>
+                            <w:rPr>
+                              <w:rFonts w:ascii="Cambria Math" w:hAnsi="Cambria Math"/>
+                              <w:i/>
+                            </w:rPr>
+                          </m:ctrlPr>
+                        </m:fPr>
+                        <m:num>
+                          <m:sSup>
+                            <m:sSupPr>
+                              <m:ctrlPr>
+                                <w:rPr>
+                                  <w:rFonts w:ascii="Cambria Math" w:hAnsi="Cambria Math"/>
+                                  <w:i/>
+                                </w:rPr>
+                              </m:ctrlPr>
+                            </m:sSupPr>
+                            <m:e>
+                              <m:d>
+                                <m:dPr>
+                                  <m:ctrlPr>
+                                    <w:rPr>
+                                      <w:rFonts w:ascii="Cambria Math" w:hAnsi="Cambria Math"/>
+                                      <w:i/>
+                                    </w:rPr>
+                                  </m:ctrlPr>
+                                </m:dPr>
+                                <m:e>
+                                  <m:r>
+                                    <w:rPr>
+                                      <w:rFonts w:ascii="Cambria Math" w:hAnsi="Cambria Math"/>
+                                    </w:rPr>
+                                    <m:t>-1</m:t>
+                                  </m:r>
+                                </m:e>
+                              </m:d>
+                            </m:e>
+                            <m:sup>
+                              <m:r>
+                                <w:rPr>
+                                  <w:rFonts w:ascii="Cambria Math" w:hAnsi="Cambria Math"/>
+                                </w:rPr>
+                                <m:t>n</m:t>
+                              </m:r>
+                            </m:sup>
+                          </m:sSup>
+                          <m:sSup>
+                            <m:sSupPr>
+                              <m:ctrlPr>
+                                <w:rPr>
+                                  <w:rFonts w:ascii="Cambria Math" w:hAnsi="Cambria Math"/>
+                                  <w:i/>
+                                </w:rPr>
+                              </m:ctrlPr>
+                            </m:sSupPr>
+                            <m:e>
+                              <m:r>
+                                <w:rPr>
+                                  <w:rFonts w:ascii="Cambria Math" w:hAnsi="Cambria Math"/>
+                                </w:rPr>
+                                <m:t>x</m:t>
+                              </m:r>
+                            </m:e>
+                            <m:sup>
+                              <m:r>
+                                <w:rPr>
+                                  <w:rFonts w:ascii="Cambria Math" w:hAnsi="Cambria Math"/>
+                                </w:rPr>
+                                <m:t>n</m:t>
+                              </m:r>
+                            </m:sup>
+                          </m:sSup>
+                        </m:num>
+                        <m:den>
+                          <m:r>
+                            <w:rPr>
+                              <w:rFonts w:ascii="Cambria Math" w:hAnsi="Cambria Math"/>
+                            </w:rPr>
+                            <m:t>n!</m:t>
+                          </m:r>
+                        </m:den>
+                      </m:f>
+                    </m:e>
+                  </m:nary>
+                </m:e>
+              </m:d>
+            </m:e>
+            <m:sup>
+              <m:r>
+                <w:rPr>
+                  <w:rFonts w:ascii="Cambria Math" w:hAnsi="Cambria Math"/>
+                </w:rPr>
+                <m:t>-1</m:t>
+              </m:r>
+            </m:sup>
+          </m:sSup>
+        </m:oMath>
+      </m:oMathPara>
+    </w:p>
+    <w:p>
+      <w:pPr>
+        <w:jc w:val="center"/>
         <w:rPr>
           <w:b/>
         </w:rPr>
       </w:pPr>
       <w:r>
-        <w:rPr>
-          <w:b/>
-        </w:rPr>
-        <w:lastRenderedPageBreak/>
-        <w:t xml:space="preserve">&lt;Talk about what would be needed of a board to implement the </w:t>
-      </w:r>
-      <w:r>
-        <w:rPr>
-          <w:b/>
-        </w:rPr>
-        <w:t>Taylor</w:t>
-      </w:r>
-      <w:r>
-        <w:rPr>
-          <w:b/>
-        </w:rPr>
-        <w:t xml:space="preserve"> series, better IO system to solve problems like robotic motion or pattern recognition&gt;</w:t>
+        <w:t>Taylor series approximation to inverse exponential</w:t>
+      </w:r>
+      <w:r>
+        <w:t xml:space="preserve"> used</w:t>
       </w:r>
     </w:p>
     <w:p>
@@ -4580,6 +5079,9 @@
       </w:r>
     </w:p>
     <w:p>
+      <w:pPr>
+        <w:jc w:val="both"/>
+      </w:pPr>
       <w:r>
         <w:tab/>
       </w:r>
@@ -5863,7 +6365,7 @@
 </file>
 
 <file path=customXml/itemProps1.xml><?xml version="1.0" encoding="utf-8"?>
-<ds:datastoreItem xmlns:ds="http://schemas.openxmlformats.org/officeDocument/2006/customXml" ds:itemID="{78959A4E-F40B-46FD-9CDC-04249B9154DA}">
+<ds:datastoreItem xmlns:ds="http://schemas.openxmlformats.org/officeDocument/2006/customXml" ds:itemID="{2BBAE1BF-DB70-4E81-8524-4A1458056024}">
   <ds:schemaRefs>
     <ds:schemaRef ds:uri="http://schemas.openxmlformats.org/officeDocument/2006/bibliography"/>
   </ds:schemaRefs>

</xml_diff>

<commit_message>
added some little fixings...
</commit_message>
<xml_diff>
--- a/Docs/FPGA Neural Network.docx
+++ b/Docs/FPGA Neural Network.docx
@@ -1,6 +1,6 @@
 
 <file path=word/document.xml><?xml version="1.0" encoding="utf-8"?>
-<w:document xmlns:ve="http://schemas.openxmlformats.org/markup-compatibility/2006" xmlns:o="urn:schemas-microsoft-com:office:office" xmlns:r="http://schemas.openxmlformats.org/officeDocument/2006/relationships" xmlns:m="http://schemas.openxmlformats.org/officeDocument/2006/math" xmlns:v="urn:schemas-microsoft-com:vml" xmlns:wp="http://schemas.openxmlformats.org/drawingml/2006/wordprocessingDrawing" xmlns:w10="urn:schemas-microsoft-com:office:word" xmlns:w="http://schemas.openxmlformats.org/wordprocessingml/2006/main" xmlns:wne="http://schemas.microsoft.com/office/word/2006/wordml">
+<w:document xmlns:mo="http://schemas.microsoft.com/office/mac/office/2008/main" xmlns:ve="http://schemas.openxmlformats.org/markup-compatibility/2006" xmlns:mv="urn:schemas-microsoft-com:mac:vml" xmlns:o="urn:schemas-microsoft-com:office:office" xmlns:r="http://schemas.openxmlformats.org/officeDocument/2006/relationships" xmlns:m="http://schemas.openxmlformats.org/officeDocument/2006/math" xmlns:v="urn:schemas-microsoft-com:vml" xmlns:wp="http://schemas.openxmlformats.org/drawingml/2006/wordprocessingDrawing" xmlns:w10="urn:schemas-microsoft-com:office:word" xmlns:w="http://schemas.openxmlformats.org/wordprocessingml/2006/main" xmlns:wne="http://schemas.microsoft.com/office/word/2006/wordml">
   <w:body>
     <w:p>
       <w:pPr>
@@ -8,13 +8,20 @@
         <w:jc w:val="center"/>
         <w:rPr>
           <w:rStyle w:val="Strong"/>
+          <w:rFonts w:ascii="Calibri" w:eastAsia="Calibri" w:hAnsi="Calibri" w:cs="Times New Roman"/>
           <w:b w:val="0"/>
           <w:bCs w:val="0"/>
+          <w:caps w:val="0"/>
+          <w:color w:val="auto"/>
+          <w:spacing w:val="0"/>
+          <w:kern w:val="0"/>
+          <w:sz w:val="22"/>
+          <w:szCs w:val="22"/>
+          <w:lang w:bidi="ar-SA"/>
         </w:rPr>
         <w:sectPr>
           <w:pgSz w:w="12240" w:h="15840"/>
-          <w:pgMar w:top="1440" w:right="1440" w:bottom="1440" w:left="1440" w:header="720" w:footer="720" w:gutter="0"/>
-          <w:cols w:space="720"/>
+          <w:pgMar w:top="1440" w:right="1440" w:bottom="1440" w:left="1440" w:gutter="0"/>
           <w:docGrid w:linePitch="360"/>
         </w:sectPr>
       </w:pPr>
@@ -50,7 +57,10 @@
         <w:jc w:val="center"/>
         <w:rPr>
           <w:rStyle w:val="Strong"/>
-          <w:caps w:val="0"/>
+          <w:color w:val="D34817" w:themeColor="accent1"/>
+          <w:kern w:val="28"/>
+          <w:sz w:val="52"/>
+          <w:szCs w:val="52"/>
         </w:rPr>
       </w:pPr>
       <w:r>
@@ -58,7 +68,6 @@
           <w:rStyle w:val="Strong"/>
           <w:caps w:val="0"/>
         </w:rPr>
-        <w:lastRenderedPageBreak/>
         <w:t>Alex Karantza</w:t>
       </w:r>
     </w:p>
@@ -69,7 +78,6 @@
         <w:jc w:val="center"/>
         <w:rPr>
           <w:rStyle w:val="Strong"/>
-          <w:caps w:val="0"/>
         </w:rPr>
       </w:pPr>
       <w:r>
@@ -77,7 +85,6 @@
           <w:rStyle w:val="Strong"/>
           <w:caps w:val="0"/>
         </w:rPr>
-        <w:lastRenderedPageBreak/>
         <w:t>Sam Skalicky</w:t>
       </w:r>
     </w:p>
@@ -88,8 +95,8 @@
         <w:sectPr>
           <w:type w:val="continuous"/>
           <w:pgSz w:w="12240" w:h="15840"/>
-          <w:pgMar w:top="1440" w:right="1440" w:bottom="1440" w:left="1440" w:header="720" w:footer="720" w:gutter="0"/>
-          <w:cols w:num="2" w:space="720"/>
+          <w:pgMar w:top="1440" w:right="1440" w:bottom="1440" w:left="1440" w:gutter="0"/>
+          <w:cols w:num="2"/>
           <w:docGrid w:linePitch="360"/>
         </w:sectPr>
       </w:pPr>
@@ -108,7 +115,6 @@
         <w:rPr>
           <w:rStyle w:val="Emphasis"/>
         </w:rPr>
-        <w:lastRenderedPageBreak/>
         <w:t xml:space="preserve">Artificial Neural Networks are an intriguing application of digital electronics. </w:t>
       </w:r>
       <w:r>
@@ -163,7 +169,19 @@
         <w:rPr>
           <w:rStyle w:val="Emphasis"/>
         </w:rPr>
-        <w:t xml:space="preserve"> implementation of a small artificial neural network on a Spartan 3E-100 FPGA is shown, and its implications for problem solving and performance discussed.</w:t>
+        <w:t xml:space="preserve"> implementation of a small artificial neural network on a Spartan 3E-100 FPGA is shown, and its implications for problem solving and performance</w:t>
+      </w:r>
+      <w:r>
+        <w:rPr>
+          <w:rStyle w:val="Emphasis"/>
+        </w:rPr>
+        <w:t xml:space="preserve"> are</w:t>
+      </w:r>
+      <w:r>
+        <w:rPr>
+          <w:rStyle w:val="Emphasis"/>
+        </w:rPr>
+        <w:t xml:space="preserve"> discussed.</w:t>
       </w:r>
     </w:p>
     <w:p/>
@@ -303,11 +321,7 @@
         <w:t xml:space="preserve"> function of the inputs</w:t>
       </w:r>
       <w:r>
-        <w:t xml:space="preserve">, including functions specified only incompletely, or by </w:t>
-      </w:r>
-      <w:r>
-        <w:lastRenderedPageBreak/>
-        <w:t>example</w:t>
+        <w:t>, including functions specified only incompletely, or by example</w:t>
       </w:r>
       <w:r>
         <w:t xml:space="preserve">. The algorithm for adjusting these weights can be thought of as running the network backwards - propagating the final error back through the weighted connections. By considering the error as a function of the weights, one can use calculus to minimize this </w:t>
@@ -369,12 +383,12 @@
       <w:r>
         <w:t xml:space="preserve"> neurons in the previous layer. When the network is run forward - with external inputs determining the "output" of the input layer - the neuron will perform the following weighted sum:</w:t>
       </w:r>
-      <m:r>
+      <w:r>
         <w:rPr>
           <w:rFonts w:ascii="Cambria Math" w:hAnsi="Cambria Math"/>
         </w:rPr>
         <w:br/>
-      </m:r>
+      </w:r>
       <m:oMathPara>
         <m:oMath>
           <m:sSub>
@@ -424,7 +438,13 @@
                 <w:rPr>
                   <w:rFonts w:ascii="Cambria Math" w:hAnsi="Cambria Math"/>
                 </w:rPr>
-                <m:t>i=0</m:t>
+                <m:t>i</m:t>
+              </m:r>
+              <m:r>
+                <w:rPr>
+                  <w:rFonts w:ascii="Cambria Math" w:hAnsi="Cambria Math"/>
+                </w:rPr>
+                <m:t>=0</m:t>
               </m:r>
             </m:sub>
             <m:sup>
@@ -458,7 +478,19 @@
                     <w:rPr>
                       <w:rFonts w:ascii="Cambria Math" w:hAnsi="Cambria Math"/>
                     </w:rPr>
-                    <m:t>i,m</m:t>
+                    <m:t>i</m:t>
+                  </m:r>
+                  <m:r>
+                    <w:rPr>
+                      <w:rFonts w:ascii="Cambria Math" w:hAnsi="Cambria Math"/>
+                    </w:rPr>
+                    <m:t>,</m:t>
+                  </m:r>
+                  <m:r>
+                    <w:rPr>
+                      <w:rFonts w:ascii="Cambria Math" w:hAnsi="Cambria Math"/>
+                    </w:rPr>
+                    <m:t>m</m:t>
                   </m:r>
                 </m:sub>
               </m:sSub>
@@ -774,15 +806,21 @@
             <m:num>
               <m:r>
                 <w:rPr>
-                  <w:rFonts w:ascii="Cambria Math" w:hAnsi="Cambria Math"/>
-                </w:rPr>
-                <m:t>∂E</m:t>
+                  <w:rFonts w:ascii="Apple Symbols" w:hAnsi="Apple Symbols" w:cs="Apple Symbols"/>
+                </w:rPr>
+                <m:t>∂</m:t>
+              </m:r>
+              <m:r>
+                <w:rPr>
+                  <w:rFonts w:ascii="Cambria Math" w:hAnsi="Cambria Math"/>
+                </w:rPr>
+                <m:t>E</m:t>
               </m:r>
             </m:num>
             <m:den>
               <m:r>
                 <w:rPr>
-                  <w:rFonts w:ascii="Cambria Math" w:hAnsi="Cambria Math"/>
+                  <w:rFonts w:ascii="Apple Symbols" w:hAnsi="Apple Symbols" w:cs="Apple Symbols"/>
                 </w:rPr>
                 <m:t>∂</m:t>
               </m:r>
@@ -808,7 +846,19 @@
                     <w:rPr>
                       <w:rFonts w:ascii="Cambria Math" w:hAnsi="Cambria Math"/>
                     </w:rPr>
-                    <m:t>i,j</m:t>
+                    <m:t>i</m:t>
+                  </m:r>
+                  <m:r>
+                    <w:rPr>
+                      <w:rFonts w:ascii="Cambria Math" w:hAnsi="Cambria Math"/>
+                    </w:rPr>
+                    <m:t>,</m:t>
+                  </m:r>
+                  <m:r>
+                    <w:rPr>
+                      <w:rFonts w:ascii="Cambria Math" w:hAnsi="Cambria Math"/>
+                    </w:rPr>
+                    <m:t>j</m:t>
                   </m:r>
                 </m:sub>
               </m:sSub>
@@ -832,15 +882,21 @@
             <m:num>
               <m:r>
                 <w:rPr>
-                  <w:rFonts w:ascii="Cambria Math" w:hAnsi="Cambria Math"/>
-                </w:rPr>
-                <m:t>∂E</m:t>
+                  <w:rFonts w:ascii="Apple Symbols" w:hAnsi="Apple Symbols" w:cs="Apple Symbols"/>
+                </w:rPr>
+                <m:t>∂</m:t>
+              </m:r>
+              <m:r>
+                <w:rPr>
+                  <w:rFonts w:ascii="Cambria Math" w:hAnsi="Cambria Math"/>
+                </w:rPr>
+                <m:t>E</m:t>
               </m:r>
             </m:num>
             <m:den>
               <m:r>
                 <w:rPr>
-                  <w:rFonts w:ascii="Cambria Math" w:hAnsi="Cambria Math"/>
+                  <w:rFonts w:ascii="Apple Symbols" w:hAnsi="Apple Symbols" w:cs="Apple Symbols"/>
                 </w:rPr>
                 <m:t>∂</m:t>
               </m:r>
@@ -884,7 +940,7 @@
             <m:num>
               <m:r>
                 <w:rPr>
-                  <w:rFonts w:ascii="Cambria Math" w:hAnsi="Cambria Math"/>
+                  <w:rFonts w:ascii="Apple Symbols" w:hAnsi="Apple Symbols" w:cs="Apple Symbols"/>
                 </w:rPr>
                 <m:t>∂</m:t>
               </m:r>
@@ -918,7 +974,7 @@
             <m:den>
               <m:r>
                 <w:rPr>
-                  <w:rFonts w:ascii="Cambria Math" w:hAnsi="Cambria Math"/>
+                  <w:rFonts w:ascii="Apple Symbols" w:hAnsi="Apple Symbols" w:cs="Apple Symbols"/>
                 </w:rPr>
                 <m:t>∂</m:t>
               </m:r>
@@ -944,7 +1000,19 @@
                     <w:rPr>
                       <w:rFonts w:ascii="Cambria Math" w:hAnsi="Cambria Math"/>
                     </w:rPr>
-                    <m:t>i,j</m:t>
+                    <m:t>i</m:t>
+                  </m:r>
+                  <m:r>
+                    <w:rPr>
+                      <w:rFonts w:ascii="Cambria Math" w:hAnsi="Cambria Math"/>
+                    </w:rPr>
+                    <m:t>,</m:t>
+                  </m:r>
+                  <m:r>
+                    <w:rPr>
+                      <w:rFonts w:ascii="Cambria Math" w:hAnsi="Cambria Math"/>
+                    </w:rPr>
+                    <m:t>j</m:t>
                   </m:r>
                 </m:sub>
               </m:sSub>
@@ -957,7 +1025,16 @@
             <w:rPr>
               <w:rFonts w:ascii="Cambria Math" w:hAnsi="Cambria Math"/>
             </w:rPr>
-            <m:t xml:space="preserve"> → 0</m:t>
+            <m:t xml:space="preserve"> </m:t>
+          </m:r>
+          <m:r>
+            <m:rPr>
+              <m:nor/>
+            </m:rPr>
+            <w:rPr>
+              <w:rFonts w:ascii="Times New Roman" w:hAnsi="Times New Roman" w:cs="Times New Roman"/>
+            </w:rPr>
+            <m:t>→</m:t>
           </m:r>
           <m:r>
             <m:rPr>
@@ -966,7 +1043,7 @@
             <w:rPr>
               <w:rFonts w:ascii="Cambria Math" w:hAnsi="Cambria Math"/>
             </w:rPr>
-            <m:t xml:space="preserve"> </m:t>
+            <m:t xml:space="preserve"> 0 </m:t>
           </m:r>
         </m:oMath>
       </m:oMathPara>
@@ -1008,7 +1085,7 @@
             <m:num>
               <m:r>
                 <w:rPr>
-                  <w:rFonts w:ascii="Cambria Math" w:hAnsi="Cambria Math"/>
+                  <w:rFonts w:ascii="Apple Symbols" w:hAnsi="Apple Symbols" w:cs="Apple Symbols"/>
                 </w:rPr>
                 <m:t>∂</m:t>
               </m:r>
@@ -1042,7 +1119,7 @@
             <m:den>
               <m:r>
                 <w:rPr>
-                  <w:rFonts w:ascii="Cambria Math" w:hAnsi="Cambria Math"/>
+                  <w:rFonts w:ascii="Apple Symbols" w:hAnsi="Apple Symbols" w:cs="Apple Symbols"/>
                 </w:rPr>
                 <m:t>∂</m:t>
               </m:r>
@@ -1068,7 +1145,19 @@
                     <w:rPr>
                       <w:rFonts w:ascii="Cambria Math" w:hAnsi="Cambria Math"/>
                     </w:rPr>
-                    <m:t>i,j</m:t>
+                    <m:t>i</m:t>
+                  </m:r>
+                  <m:r>
+                    <w:rPr>
+                      <w:rFonts w:ascii="Cambria Math" w:hAnsi="Cambria Math"/>
+                    </w:rPr>
+                    <m:t>,</m:t>
+                  </m:r>
+                  <m:r>
+                    <w:rPr>
+                      <w:rFonts w:ascii="Cambria Math" w:hAnsi="Cambria Math"/>
+                    </w:rPr>
+                    <m:t>j</m:t>
                   </m:r>
                 </m:sub>
               </m:sSub>
@@ -1092,7 +1181,7 @@
             <m:num>
               <m:r>
                 <w:rPr>
-                  <w:rFonts w:ascii="Cambria Math" w:hAnsi="Cambria Math"/>
+                  <w:rFonts w:ascii="Apple Symbols" w:hAnsi="Apple Symbols" w:cs="Apple Symbols"/>
                 </w:rPr>
                 <m:t>∂</m:t>
               </m:r>
@@ -1100,7 +1189,7 @@
             <m:den>
               <m:r>
                 <w:rPr>
-                  <w:rFonts w:ascii="Cambria Math" w:hAnsi="Cambria Math"/>
+                  <w:rFonts w:ascii="Apple Symbols" w:hAnsi="Apple Symbols" w:cs="Apple Symbols"/>
                 </w:rPr>
                 <m:t>∂</m:t>
               </m:r>
@@ -1126,7 +1215,19 @@
                     <w:rPr>
                       <w:rFonts w:ascii="Cambria Math" w:hAnsi="Cambria Math"/>
                     </w:rPr>
-                    <m:t>i,j</m:t>
+                    <m:t>i</m:t>
+                  </m:r>
+                  <m:r>
+                    <w:rPr>
+                      <w:rFonts w:ascii="Cambria Math" w:hAnsi="Cambria Math"/>
+                    </w:rPr>
+                    <m:t>,</m:t>
+                  </m:r>
+                  <m:r>
+                    <w:rPr>
+                      <w:rFonts w:ascii="Cambria Math" w:hAnsi="Cambria Math"/>
+                    </w:rPr>
+                    <m:t>j</m:t>
                   </m:r>
                 </m:sub>
               </m:sSub>
@@ -1167,7 +1268,13 @@
                         <w:rPr>
                           <w:rFonts w:ascii="Cambria Math" w:hAnsi="Cambria Math"/>
                         </w:rPr>
-                        <m:t>i=0</m:t>
+                        <m:t>i</m:t>
+                      </m:r>
+                      <m:r>
+                        <w:rPr>
+                          <w:rFonts w:ascii="Cambria Math" w:hAnsi="Cambria Math"/>
+                        </w:rPr>
+                        <m:t>=0</m:t>
                       </m:r>
                     </m:e>
                   </m:d>
@@ -1203,7 +1310,19 @@
                         <w:rPr>
                           <w:rFonts w:ascii="Cambria Math" w:hAnsi="Cambria Math"/>
                         </w:rPr>
-                        <m:t>i,j</m:t>
+                        <m:t>i</m:t>
+                      </m:r>
+                      <m:r>
+                        <w:rPr>
+                          <w:rFonts w:ascii="Cambria Math" w:hAnsi="Cambria Math"/>
+                        </w:rPr>
+                        <m:t>,</m:t>
+                      </m:r>
+                      <m:r>
+                        <w:rPr>
+                          <w:rFonts w:ascii="Cambria Math" w:hAnsi="Cambria Math"/>
+                        </w:rPr>
+                        <m:t>j</m:t>
                       </m:r>
                     </m:sub>
                   </m:sSub>
@@ -1277,15 +1396,12 @@
         <w:pStyle w:val="ListParagraph"/>
         <w:ind w:left="0"/>
       </w:pPr>
-      <m:r>
-        <m:rPr>
-          <m:nor/>
-        </m:rPr>
+      <w:r>
         <w:rPr>
           <w:rFonts w:ascii="Cambria Math" w:hAnsi="Cambria Math"/>
         </w:rPr>
         <w:br/>
-      </m:r>
+      </w:r>
       <w:r>
         <w:tab/>
       </w:r>
@@ -1304,15 +1420,12 @@
       <w:r>
         <w:t xml:space="preserve"> itself, which we've already computed.</w:t>
       </w:r>
-      <m:r>
-        <m:rPr>
-          <m:nor/>
-        </m:rPr>
+      <w:r>
         <w:rPr>
           <w:rFonts w:ascii="Cambria Math" w:hAnsi="Cambria Math"/>
         </w:rPr>
         <w:br/>
-      </m:r>
+      </w:r>
       <m:oMathPara>
         <m:oMath>
           <m:r>
@@ -1336,15 +1449,21 @@
             <m:num>
               <m:r>
                 <w:rPr>
-                  <w:rFonts w:ascii="Cambria Math" w:hAnsi="Cambria Math"/>
-                </w:rPr>
-                <m:t>∂E</m:t>
+                  <w:rFonts w:ascii="Apple Symbols" w:hAnsi="Apple Symbols" w:cs="Apple Symbols"/>
+                </w:rPr>
+                <m:t>∂</m:t>
+              </m:r>
+              <m:r>
+                <w:rPr>
+                  <w:rFonts w:ascii="Cambria Math" w:hAnsi="Cambria Math"/>
+                </w:rPr>
+                <m:t>E</m:t>
               </m:r>
             </m:num>
             <m:den>
               <m:r>
                 <w:rPr>
-                  <w:rFonts w:ascii="Cambria Math" w:hAnsi="Cambria Math"/>
+                  <w:rFonts w:ascii="Apple Symbols" w:hAnsi="Apple Symbols" w:cs="Apple Symbols"/>
                 </w:rPr>
                 <m:t>∂</m:t>
               </m:r>
@@ -1394,15 +1513,21 @@
             <m:num>
               <m:r>
                 <w:rPr>
-                  <w:rFonts w:ascii="Cambria Math" w:hAnsi="Cambria Math"/>
-                </w:rPr>
-                <m:t>∂E</m:t>
+                  <w:rFonts w:ascii="Apple Symbols" w:hAnsi="Apple Symbols" w:cs="Apple Symbols"/>
+                </w:rPr>
+                <m:t>∂</m:t>
+              </m:r>
+              <m:r>
+                <w:rPr>
+                  <w:rFonts w:ascii="Cambria Math" w:hAnsi="Cambria Math"/>
+                </w:rPr>
+                <m:t>E</m:t>
               </m:r>
             </m:num>
             <m:den>
               <m:r>
                 <w:rPr>
-                  <w:rFonts w:ascii="Cambria Math" w:hAnsi="Cambria Math"/>
+                  <w:rFonts w:ascii="Apple Symbols" w:hAnsi="Apple Symbols" w:cs="Apple Symbols"/>
                 </w:rPr>
                 <m:t>∂</m:t>
               </m:r>
@@ -1446,7 +1571,7 @@
             <m:num>
               <m:r>
                 <w:rPr>
-                  <w:rFonts w:ascii="Cambria Math" w:hAnsi="Cambria Math"/>
+                  <w:rFonts w:ascii="Apple Symbols" w:hAnsi="Apple Symbols" w:cs="Apple Symbols"/>
                 </w:rPr>
                 <m:t>∂</m:t>
               </m:r>
@@ -1480,7 +1605,7 @@
             <m:den>
               <m:r>
                 <w:rPr>
-                  <w:rFonts w:ascii="Cambria Math" w:hAnsi="Cambria Math"/>
+                  <w:rFonts w:ascii="Apple Symbols" w:hAnsi="Apple Symbols" w:cs="Apple Symbols"/>
                 </w:rPr>
                 <m:t>∂</m:t>
               </m:r>
@@ -1530,15 +1655,21 @@
             <m:num>
               <m:r>
                 <w:rPr>
-                  <w:rFonts w:ascii="Cambria Math" w:hAnsi="Cambria Math"/>
-                </w:rPr>
-                <m:t>∂E</m:t>
+                  <w:rFonts w:ascii="Apple Symbols" w:hAnsi="Apple Symbols" w:cs="Apple Symbols"/>
+                </w:rPr>
+                <m:t>∂</m:t>
+              </m:r>
+              <m:r>
+                <w:rPr>
+                  <w:rFonts w:ascii="Cambria Math" w:hAnsi="Cambria Math"/>
+                </w:rPr>
+                <m:t>E</m:t>
               </m:r>
             </m:num>
             <m:den>
               <m:r>
                 <w:rPr>
-                  <w:rFonts w:ascii="Cambria Math" w:hAnsi="Cambria Math"/>
+                  <w:rFonts w:ascii="Apple Symbols" w:hAnsi="Apple Symbols" w:cs="Apple Symbols"/>
                 </w:rPr>
                 <m:t>∂</m:t>
               </m:r>
@@ -1730,15 +1861,21 @@
             <m:num>
               <m:r>
                 <w:rPr>
-                  <w:rFonts w:ascii="Cambria Math" w:hAnsi="Cambria Math"/>
-                </w:rPr>
-                <m:t>∂E</m:t>
+                  <w:rFonts w:ascii="Apple Symbols" w:hAnsi="Apple Symbols" w:cs="Apple Symbols"/>
+                </w:rPr>
+                <m:t>∂</m:t>
+              </m:r>
+              <m:r>
+                <w:rPr>
+                  <w:rFonts w:ascii="Cambria Math" w:hAnsi="Cambria Math"/>
+                </w:rPr>
+                <m:t>E</m:t>
               </m:r>
             </m:num>
             <m:den>
               <m:r>
                 <w:rPr>
-                  <w:rFonts w:ascii="Cambria Math" w:hAnsi="Cambria Math"/>
+                  <w:rFonts w:ascii="Apple Symbols" w:hAnsi="Apple Symbols" w:cs="Apple Symbols"/>
                 </w:rPr>
                 <m:t>∂</m:t>
               </m:r>
@@ -1852,12 +1989,10 @@
       <w:r>
         <w:t xml:space="preserve">When we now look </w:t>
       </w:r>
-      <w:proofErr w:type="gramStart"/>
       <w:r>
         <w:t xml:space="preserve">at </w:t>
       </w:r>
       <m:oMath>
-        <w:proofErr w:type="gramEnd"/>
         <m:f>
           <m:fPr>
             <m:ctrlPr>
@@ -1870,15 +2005,21 @@
           <m:num>
             <m:r>
               <w:rPr>
+                <w:rFonts w:ascii="Apple Symbols" w:hAnsi="Apple Symbols" w:cs="Apple Symbols"/>
+              </w:rPr>
+              <m:t>∂</m:t>
+            </m:r>
+            <m:r>
+              <w:rPr>
                 <w:rFonts w:ascii="Cambria Math" w:hAnsi="Cambria Math"/>
               </w:rPr>
-              <m:t>∂E</m:t>
+              <m:t>E</m:t>
             </m:r>
           </m:num>
           <m:den>
             <m:r>
               <w:rPr>
-                <w:rFonts w:ascii="Cambria Math" w:hAnsi="Cambria Math"/>
+                <w:rFonts w:ascii="Apple Symbols" w:hAnsi="Apple Symbols" w:cs="Apple Symbols"/>
               </w:rPr>
               <m:t>∂</m:t>
             </m:r>
@@ -1952,15 +2093,21 @@
             <m:num>
               <m:r>
                 <w:rPr>
-                  <w:rFonts w:ascii="Cambria Math" w:hAnsi="Cambria Math"/>
-                </w:rPr>
-                <m:t>∂E</m:t>
+                  <w:rFonts w:ascii="Apple Symbols" w:hAnsi="Apple Symbols" w:cs="Apple Symbols"/>
+                </w:rPr>
+                <m:t>∂</m:t>
+              </m:r>
+              <m:r>
+                <w:rPr>
+                  <w:rFonts w:ascii="Cambria Math" w:hAnsi="Cambria Math"/>
+                </w:rPr>
+                <m:t>E</m:t>
               </m:r>
             </m:num>
             <m:den>
               <m:r>
                 <w:rPr>
-                  <w:rFonts w:ascii="Cambria Math" w:hAnsi="Cambria Math"/>
+                  <w:rFonts w:ascii="Apple Symbols" w:hAnsi="Apple Symbols" w:cs="Apple Symbols"/>
                 </w:rPr>
                 <m:t>∂</m:t>
               </m:r>
@@ -2013,7 +2160,13 @@
                 <w:rPr>
                   <w:rFonts w:ascii="Cambria Math" w:hAnsi="Cambria Math"/>
                 </w:rPr>
-                <m:t>k=0</m:t>
+                <m:t>k</m:t>
+              </m:r>
+              <m:r>
+                <w:rPr>
+                  <w:rFonts w:ascii="Cambria Math" w:hAnsi="Cambria Math"/>
+                </w:rPr>
+                <m:t>=0</m:t>
               </m:r>
             </m:sub>
             <m:sup>
@@ -2047,7 +2200,19 @@
                     <w:rPr>
                       <w:rFonts w:ascii="Cambria Math" w:hAnsi="Cambria Math"/>
                     </w:rPr>
-                    <m:t>j,k</m:t>
+                    <m:t>j</m:t>
+                  </m:r>
+                  <m:r>
+                    <w:rPr>
+                      <w:rFonts w:ascii="Cambria Math" w:hAnsi="Cambria Math"/>
+                    </w:rPr>
+                    <m:t>,</m:t>
+                  </m:r>
+                  <m:r>
+                    <w:rPr>
+                      <w:rFonts w:ascii="Cambria Math" w:hAnsi="Cambria Math"/>
+                    </w:rPr>
+                    <m:t>k</m:t>
                   </m:r>
                 </m:sub>
               </m:sSub>
@@ -2063,15 +2228,21 @@
                 <m:num>
                   <m:r>
                     <w:rPr>
-                      <w:rFonts w:ascii="Cambria Math" w:hAnsi="Cambria Math"/>
-                    </w:rPr>
-                    <m:t>∂E</m:t>
+                      <w:rFonts w:ascii="Apple Symbols" w:hAnsi="Apple Symbols" w:cs="Apple Symbols"/>
+                    </w:rPr>
+                    <m:t>∂</m:t>
+                  </m:r>
+                  <m:r>
+                    <w:rPr>
+                      <w:rFonts w:ascii="Cambria Math" w:hAnsi="Cambria Math"/>
+                    </w:rPr>
+                    <m:t>E</m:t>
                   </m:r>
                 </m:num>
                 <m:den>
                   <m:r>
                     <w:rPr>
-                      <w:rFonts w:ascii="Cambria Math" w:hAnsi="Cambria Math"/>
+                      <w:rFonts w:ascii="Apple Symbols" w:hAnsi="Apple Symbols" w:cs="Apple Symbols"/>
                     </w:rPr>
                     <m:t>∂</m:t>
                   </m:r>
@@ -2120,7 +2291,6 @@
         <w:jc w:val="both"/>
       </w:pPr>
       <w:r>
-        <w:lastRenderedPageBreak/>
         <w:tab/>
         <w:t xml:space="preserve">When we combine these functions together into a practical algorithm, we find that one must perform a weighted sum of errors leading from the output neurons (where their error is the difference between their result and their target) up through to the input layers. Then, by modifying the weights a fraction </w:t>
       </w:r>
@@ -2154,15 +2324,21 @@
           <m:num>
             <m:r>
               <w:rPr>
+                <w:rFonts w:ascii="Apple Symbols" w:hAnsi="Apple Symbols" w:cs="Apple Symbols"/>
+              </w:rPr>
+              <m:t>∂</m:t>
+            </m:r>
+            <m:r>
+              <w:rPr>
                 <w:rFonts w:ascii="Cambria Math" w:hAnsi="Cambria Math"/>
               </w:rPr>
-              <m:t>∂E</m:t>
+              <m:t>E</m:t>
             </m:r>
           </m:num>
           <m:den>
             <m:r>
               <w:rPr>
-                <w:rFonts w:ascii="Cambria Math" w:hAnsi="Cambria Math"/>
+                <w:rFonts w:ascii="Apple Symbols" w:hAnsi="Apple Symbols" w:cs="Apple Symbols"/>
               </w:rPr>
               <m:t>∂</m:t>
             </m:r>
@@ -2188,7 +2364,19 @@
                   <w:rPr>
                     <w:rFonts w:ascii="Cambria Math" w:hAnsi="Cambria Math"/>
                   </w:rPr>
-                  <m:t>i,j</m:t>
+                  <m:t>i</m:t>
+                </m:r>
+                <m:r>
+                  <w:rPr>
+                    <w:rFonts w:ascii="Cambria Math" w:hAnsi="Cambria Math"/>
+                  </w:rPr>
+                  <m:t>,</m:t>
+                </m:r>
+                <m:r>
+                  <w:rPr>
+                    <w:rFonts w:ascii="Cambria Math" w:hAnsi="Cambria Math"/>
+                  </w:rPr>
+                  <m:t>j</m:t>
                 </m:r>
               </m:sub>
             </m:sSub>
@@ -2232,15 +2420,21 @@
                 <m:num>
                   <m:r>
                     <w:rPr>
-                      <w:rFonts w:ascii="Cambria Math" w:hAnsi="Cambria Math"/>
-                    </w:rPr>
-                    <m:t>∂E</m:t>
+                      <w:rFonts w:ascii="Apple Symbols" w:hAnsi="Apple Symbols" w:cs="Apple Symbols"/>
+                    </w:rPr>
+                    <m:t>∂</m:t>
+                  </m:r>
+                  <m:r>
+                    <w:rPr>
+                      <w:rFonts w:ascii="Cambria Math" w:hAnsi="Cambria Math"/>
+                    </w:rPr>
+                    <m:t>E</m:t>
                   </m:r>
                 </m:num>
                 <m:den>
                   <m:r>
                     <w:rPr>
-                      <w:rFonts w:ascii="Cambria Math" w:hAnsi="Cambria Math"/>
+                      <w:rFonts w:ascii="Apple Symbols" w:hAnsi="Apple Symbols" w:cs="Apple Symbols"/>
                     </w:rPr>
                     <m:t>∂</m:t>
                   </m:r>
@@ -2476,7 +2670,13 @@
                         <w:rPr>
                           <w:rFonts w:ascii="Cambria Math" w:hAnsi="Cambria Math"/>
                         </w:rPr>
-                        <m:t>i=0</m:t>
+                        <m:t>i</m:t>
+                      </m:r>
+                      <m:r>
+                        <w:rPr>
+                          <w:rFonts w:ascii="Cambria Math" w:hAnsi="Cambria Math"/>
+                        </w:rPr>
+                        <m:t>=0</m:t>
                       </m:r>
                     </m:sub>
                     <m:sup>
@@ -2510,7 +2710,19 @@
                             <w:rPr>
                               <w:rFonts w:ascii="Cambria Math" w:hAnsi="Cambria Math"/>
                             </w:rPr>
-                            <m:t>m,i</m:t>
+                            <m:t>m</m:t>
+                          </m:r>
+                          <m:r>
+                            <w:rPr>
+                              <w:rFonts w:ascii="Cambria Math" w:hAnsi="Cambria Math"/>
+                            </w:rPr>
+                            <m:t>,</m:t>
+                          </m:r>
+                          <m:r>
+                            <w:rPr>
+                              <w:rFonts w:ascii="Cambria Math" w:hAnsi="Cambria Math"/>
+                            </w:rPr>
+                            <m:t>i</m:t>
                           </m:r>
                         </m:sub>
                       </m:sSub>
@@ -2604,7 +2816,19 @@
                 <w:rPr>
                   <w:rFonts w:ascii="Cambria Math" w:hAnsi="Cambria Math"/>
                 </w:rPr>
-                <m:t>m,n</m:t>
+                <m:t>m</m:t>
+              </m:r>
+              <m:r>
+                <w:rPr>
+                  <w:rFonts w:ascii="Cambria Math" w:hAnsi="Cambria Math"/>
+                </w:rPr>
+                <m:t>,</m:t>
+              </m:r>
+              <m:r>
+                <w:rPr>
+                  <w:rFonts w:ascii="Cambria Math" w:hAnsi="Cambria Math"/>
+                </w:rPr>
+                <m:t>n</m:t>
               </m:r>
             </m:sub>
           </m:sSub>
@@ -2632,15 +2856,21 @@
               </m:r>
               <m:r>
                 <w:rPr>
-                  <w:rFonts w:ascii="Cambria Math" w:hAnsi="Cambria Math"/>
-                </w:rPr>
-                <m:t>∂E</m:t>
+                  <w:rFonts w:ascii="Apple Symbols" w:hAnsi="Apple Symbols" w:cs="Apple Symbols"/>
+                </w:rPr>
+                <m:t>∂</m:t>
+              </m:r>
+              <m:r>
+                <w:rPr>
+                  <w:rFonts w:ascii="Cambria Math" w:hAnsi="Cambria Math"/>
+                </w:rPr>
+                <m:t>E</m:t>
               </m:r>
             </m:num>
             <m:den>
               <m:r>
                 <w:rPr>
-                  <w:rFonts w:ascii="Cambria Math" w:hAnsi="Cambria Math"/>
+                  <w:rFonts w:ascii="Apple Symbols" w:hAnsi="Apple Symbols" w:cs="Apple Symbols"/>
                 </w:rPr>
                 <m:t>∂</m:t>
               </m:r>
@@ -2666,7 +2896,19 @@
                     <w:rPr>
                       <w:rFonts w:ascii="Cambria Math" w:hAnsi="Cambria Math"/>
                     </w:rPr>
-                    <m:t>i,j</m:t>
+                    <m:t>i</m:t>
+                  </m:r>
+                  <m:r>
+                    <w:rPr>
+                      <w:rFonts w:ascii="Cambria Math" w:hAnsi="Cambria Math"/>
+                    </w:rPr>
+                    <m:t>,</m:t>
+                  </m:r>
+                  <m:r>
+                    <w:rPr>
+                      <w:rFonts w:ascii="Cambria Math" w:hAnsi="Cambria Math"/>
+                    </w:rPr>
+                    <m:t>j</m:t>
                   </m:r>
                 </m:sub>
               </m:sSub>
@@ -2698,7 +2940,13 @@
                 <w:rPr>
                   <w:rFonts w:ascii="Cambria Math" w:hAnsi="Cambria Math"/>
                 </w:rPr>
-                <m:t xml:space="preserve"> o</m:t>
+                <m:t xml:space="preserve"> </m:t>
+              </m:r>
+              <m:r>
+                <w:rPr>
+                  <w:rFonts w:ascii="Cambria Math" w:hAnsi="Cambria Math"/>
+                </w:rPr>
+                <m:t>o</m:t>
               </m:r>
             </m:e>
             <m:sub>
@@ -2856,7 +3104,7 @@
       </w:r>
       <w:r>
         <w:rPr>
-          <w:rFonts w:ascii="Cambria Math" w:hAnsi="Cambria Math" w:cs="Cambria Math"/>
+          <w:rFonts w:ascii="Menlo Regular" w:hAnsi="Menlo Regular" w:cs="Menlo Regular"/>
         </w:rPr>
         <w:t>⊕</w:t>
       </w:r>
@@ -2880,7 +3128,7 @@
       </w:r>
       <w:r>
         <w:rPr>
-          <w:rFonts w:ascii="Cambria Math" w:hAnsi="Cambria Math" w:cs="Cambria Math"/>
+          <w:rFonts w:ascii="Menlo Regular" w:hAnsi="Menlo Regular" w:cs="Menlo Regular"/>
         </w:rPr>
         <w:t>⊕</w:t>
       </w:r>
@@ -3005,7 +3253,19 @@
               <w:rPr>
                 <w:rFonts w:ascii="Cambria Math" w:hAnsi="Cambria Math"/>
               </w:rPr>
-              <m:t>i,m</m:t>
+              <m:t>i</m:t>
+            </m:r>
+            <m:r>
+              <w:rPr>
+                <w:rFonts w:ascii="Cambria Math" w:hAnsi="Cambria Math"/>
+              </w:rPr>
+              <m:t>,</m:t>
+            </m:r>
+            <m:r>
+              <w:rPr>
+                <w:rFonts w:ascii="Cambria Math" w:hAnsi="Cambria Math"/>
+              </w:rPr>
+              <m:t>m</m:t>
             </m:r>
           </m:sub>
         </m:sSub>
@@ -3105,7 +3365,19 @@
               <w:rPr>
                 <w:rFonts w:ascii="Cambria Math" w:hAnsi="Cambria Math"/>
               </w:rPr>
-              <m:t>m,i</m:t>
+              <m:t>m</m:t>
+            </m:r>
+            <m:r>
+              <w:rPr>
+                <w:rFonts w:ascii="Cambria Math" w:hAnsi="Cambria Math"/>
+              </w:rPr>
+              <m:t>,</m:t>
+            </m:r>
+            <m:r>
+              <w:rPr>
+                <w:rFonts w:ascii="Cambria Math" w:hAnsi="Cambria Math"/>
+              </w:rPr>
+              <m:t>i</m:t>
             </m:r>
           </m:sub>
         </m:sSub>
@@ -3267,7 +3539,6 @@
         <w:jc w:val="both"/>
       </w:pPr>
       <w:r>
-        <w:lastRenderedPageBreak/>
         <w:t>Connection</w:t>
       </w:r>
     </w:p>
@@ -3311,7 +3582,19 @@
               <w:rPr>
                 <w:rFonts w:ascii="Cambria Math" w:hAnsi="Cambria Math"/>
               </w:rPr>
-              <m:t>m,n</m:t>
+              <m:t>m</m:t>
+            </m:r>
+            <m:r>
+              <w:rPr>
+                <w:rFonts w:ascii="Cambria Math" w:hAnsi="Cambria Math"/>
+              </w:rPr>
+              <m:t>,</m:t>
+            </m:r>
+            <m:r>
+              <w:rPr>
+                <w:rFonts w:ascii="Cambria Math" w:hAnsi="Cambria Math"/>
+              </w:rPr>
+              <m:t>n</m:t>
             </m:r>
           </m:sub>
         </m:sSub>
@@ -3335,7 +3618,19 @@
               <w:rPr>
                 <w:rFonts w:ascii="Cambria Math" w:hAnsi="Cambria Math"/>
               </w:rPr>
-              <m:t>γ o</m:t>
+              <m:t>γ</m:t>
+            </m:r>
+            <m:r>
+              <w:rPr>
+                <w:rFonts w:ascii="Cambria Math" w:hAnsi="Cambria Math"/>
+              </w:rPr>
+              <m:t xml:space="preserve"> </m:t>
+            </m:r>
+            <m:r>
+              <w:rPr>
+                <w:rFonts w:ascii="Cambria Math" w:hAnsi="Cambria Math"/>
+              </w:rPr>
+              <m:t>o</m:t>
             </m:r>
           </m:e>
           <m:sub>
@@ -3496,6 +3791,10 @@
         <w:jc w:val="center"/>
       </w:pPr>
       <w:r>
+        <w:rPr>
+          <w:noProof/>
+          <w:lang w:bidi="ar-SA"/>
+        </w:rPr>
         <w:drawing>
           <wp:inline distT="0" distB="0" distL="0" distR="0">
             <wp:extent cx="2040150" cy="1404222"/>
@@ -3542,6 +3841,10 @@
         </w:drawing>
       </w:r>
       <w:r>
+        <w:rPr>
+          <w:noProof/>
+          <w:lang w:bidi="ar-SA"/>
+        </w:rPr>
         <w:drawing>
           <wp:inline distT="0" distB="0" distL="0" distR="0">
             <wp:extent cx="2064237" cy="1396800"/>
@@ -3657,11 +3960,7 @@
         <w:t>, 1</w:t>
       </w:r>
       <w:r>
-        <w:t xml:space="preserve">) respectively. When the training switch is off, two additional switches are used to query </w:t>
-      </w:r>
-      <w:r>
-        <w:lastRenderedPageBreak/>
-        <w:t>the network. The output value - an eight-bit signed number - is displayed on the eight LEDs. Numbers close to 256 indicate a positive response from the network, numbers at or below 128 indicates a zero response.</w:t>
+        <w:t>) respectively. When the training switch is off, two additional switches are used to query the network. The output value - an eight-bit signed number - is displayed on the eight LEDs. Numbers close to 256 indicate a positive response from the network, numbers at or below 128 indicates a zero response.</w:t>
       </w:r>
     </w:p>
     <w:p>
@@ -4813,7 +5112,6 @@
               <w:jc w:val="center"/>
             </w:pPr>
             <w:r>
-              <w:lastRenderedPageBreak/>
               <w:t xml:space="preserve">Table </w:t>
             </w:r>
             <w:fldSimple w:instr=" SEQ Table \* ARABIC ">
@@ -4943,7 +5241,13 @@
                         <w:rPr>
                           <w:rFonts w:ascii="Cambria Math" w:hAnsi="Cambria Math"/>
                         </w:rPr>
-                        <m:t>n=0</m:t>
+                        <m:t>n</m:t>
+                      </m:r>
+                      <m:r>
+                        <w:rPr>
+                          <w:rFonts w:ascii="Cambria Math" w:hAnsi="Cambria Math"/>
+                        </w:rPr>
+                        <m:t>=0</m:t>
                       </m:r>
                     </m:sub>
                     <m:sup>
@@ -5035,7 +5339,13 @@
                             <w:rPr>
                               <w:rFonts w:ascii="Cambria Math" w:hAnsi="Cambria Math"/>
                             </w:rPr>
-                            <m:t>n!</m:t>
+                            <m:t>n</m:t>
+                          </m:r>
+                          <m:r>
+                            <w:rPr>
+                              <w:rFonts w:ascii="Cambria Math" w:hAnsi="Cambria Math"/>
+                            </w:rPr>
+                            <m:t>!</m:t>
                           </m:r>
                         </m:den>
                       </m:f>
@@ -5059,15 +5369,23 @@
     <w:p>
       <w:pPr>
         <w:jc w:val="center"/>
+      </w:pPr>
+      <w:r>
+        <w:t>Taylor series approximation to inverse exponential</w:t>
+      </w:r>
+      <w:r>
+        <w:t xml:space="preserve"> used</w:t>
+      </w:r>
+    </w:p>
+    <w:p>
+      <w:pPr>
         <w:rPr>
           <w:b/>
         </w:rPr>
       </w:pPr>
       <w:r>
-        <w:t>Taylor series approximation to inverse exponential</w:t>
-      </w:r>
-      <w:r>
-        <w:t xml:space="preserve"> used</w:t>
+        <w:tab/>
+        <w:t xml:space="preserve">From the beginning a generic form of the Network entity was desired. However, this was not achieved. The framework for this generic functionality is still inherent in the design. This is still an area of interest and will be improved upon. </w:t>
       </w:r>
     </w:p>
     <w:p>
@@ -5095,8 +5413,7 @@
     <w:sectPr>
       <w:type w:val="continuous"/>
       <w:pgSz w:w="12240" w:h="15840"/>
-      <w:pgMar w:top="1440" w:right="1440" w:bottom="1440" w:left="1440" w:header="720" w:footer="720" w:gutter="0"/>
-      <w:cols w:space="720"/>
+      <w:pgMar w:top="1440" w:right="1440" w:bottom="1440" w:left="1440" w:gutter="0"/>
       <w:docGrid w:linePitch="360"/>
     </w:sectPr>
   </w:body>
@@ -5104,7 +5421,7 @@
 </file>
 
 <file path=word/numbering.xml><?xml version="1.0" encoding="utf-8"?>
-<w:numbering xmlns:ve="http://schemas.openxmlformats.org/markup-compatibility/2006" xmlns:o="urn:schemas-microsoft-com:office:office" xmlns:r="http://schemas.openxmlformats.org/officeDocument/2006/relationships" xmlns:m="http://schemas.openxmlformats.org/officeDocument/2006/math" xmlns:v="urn:schemas-microsoft-com:vml" xmlns:wp="http://schemas.openxmlformats.org/drawingml/2006/wordprocessingDrawing" xmlns:w10="urn:schemas-microsoft-com:office:word" xmlns:w="http://schemas.openxmlformats.org/wordprocessingml/2006/main" xmlns:wne="http://schemas.microsoft.com/office/word/2006/wordml">
+<w:numbering xmlns:mo="http://schemas.microsoft.com/office/mac/office/2008/main" xmlns:ve="http://schemas.openxmlformats.org/markup-compatibility/2006" xmlns:mv="urn:schemas-microsoft-com:mac:vml" xmlns:o="urn:schemas-microsoft-com:office:office" xmlns:r="http://schemas.openxmlformats.org/officeDocument/2006/relationships" xmlns:m="http://schemas.openxmlformats.org/officeDocument/2006/math" xmlns:v="urn:schemas-microsoft-com:vml" xmlns:wp="http://schemas.openxmlformats.org/drawingml/2006/wordprocessingDrawing" xmlns:w10="urn:schemas-microsoft-com:office:word" xmlns:w="http://schemas.openxmlformats.org/wordprocessingml/2006/main" xmlns:wne="http://schemas.microsoft.com/office/word/2006/wordml">
   <w:abstractNum w:abstractNumId="0">
     <w:nsid w:val="51A028C8"/>
     <w:multiLevelType w:val="hybridMultilevel"/>
@@ -5241,7 +5558,7 @@
       </w:pPr>
     </w:pPrDefault>
   </w:docDefaults>
-  <w:latentStyles w:defLockedState="0" w:defUIPriority="99" w:defSemiHidden="1" w:defUnhideWhenUsed="1" w:defQFormat="0" w:count="267">
+  <w:latentStyles w:defLockedState="0" w:defUIPriority="99" w:defSemiHidden="1" w:defUnhideWhenUsed="1" w:defQFormat="0" w:count="276">
     <w:lsdException w:name="Normal" w:semiHidden="0" w:uiPriority="0" w:unhideWhenUsed="0" w:qFormat="1"/>
     <w:lsdException w:name="heading 1" w:semiHidden="0" w:uiPriority="9" w:unhideWhenUsed="0" w:qFormat="1"/>
     <w:lsdException w:name="heading 2" w:uiPriority="9" w:qFormat="1"/>
@@ -5613,12 +5930,11 @@
   </w:style>
   <w:style w:type="character" w:default="1" w:styleId="DefaultParagraphFont">
     <w:name w:val="Default Paragraph Font"/>
-    <w:uiPriority w:val="1"/>
+    <w:semiHidden/>
     <w:unhideWhenUsed/>
   </w:style>
   <w:style w:type="table" w:default="1" w:styleId="TableNormal">
     <w:name w:val="Normal Table"/>
-    <w:uiPriority w:val="99"/>
     <w:semiHidden/>
     <w:unhideWhenUsed/>
     <w:qFormat/>
@@ -5634,7 +5950,6 @@
   </w:style>
   <w:style w:type="numbering" w:default="1" w:styleId="NoList">
     <w:name w:val="No List"/>
-    <w:uiPriority w:val="99"/>
     <w:semiHidden/>
     <w:unhideWhenUsed/>
   </w:style>
@@ -6365,7 +6680,7 @@
 </file>
 
 <file path=customXml/itemProps1.xml><?xml version="1.0" encoding="utf-8"?>
-<ds:datastoreItem xmlns:ds="http://schemas.openxmlformats.org/officeDocument/2006/customXml" ds:itemID="{2BBAE1BF-DB70-4E81-8524-4A1458056024}">
+<ds:datastoreItem xmlns:ds="http://schemas.openxmlformats.org/officeDocument/2006/customXml" ds:itemID="{437E9F27-67A0-4E48-A3D3-76767A4FC2D3}">
   <ds:schemaRefs>
     <ds:schemaRef ds:uri="http://schemas.openxmlformats.org/officeDocument/2006/bibliography"/>
   </ds:schemaRefs>

</xml_diff>

<commit_message>
going to lunch, no more work ON THIS!!!
</commit_message>
<xml_diff>
--- a/Docs/FPGA Neural Network.docx
+++ b/Docs/FPGA Neural Network.docx
@@ -340,6 +340,11 @@
       <w:r>
         <w:t>.</w:t>
       </w:r>
+    </w:p>
+    <w:p>
+      <w:pPr>
+        <w:jc w:val="both"/>
+      </w:pPr>
     </w:p>
     <w:p>
       <w:pPr>
@@ -2946,6 +2951,9 @@
         <w:pStyle w:val="ListParagraph"/>
         <w:ind w:left="0"/>
         <w:jc w:val="both"/>
+        <w:rPr>
+          <w:rFonts w:ascii="Cambria Math" w:hAnsi="Cambria Math" w:cs="Cambria Math"/>
+        </w:rPr>
       </w:pPr>
       <w:r>
         <w:rPr>
@@ -3075,14 +3083,12 @@
         </w:rPr>
         <w:t xml:space="preserve"> This simple example outlines the usefulness of training neural networks by example, and allowing them to learn their own topology and extrapolate to unseen inputs.</w:t>
       </w:r>
-      <w:r>
-        <w:br w:type="textWrapping" w:clear="all"/>
-      </w:r>
     </w:p>
     <w:p>
       <w:pPr>
         <w:pStyle w:val="ListParagraph"/>
         <w:ind w:left="0"/>
+        <w:jc w:val="both"/>
       </w:pPr>
     </w:p>
     <w:p>
@@ -3128,9 +3134,81 @@
     </w:p>
     <w:p>
       <w:pPr>
+        <w:jc w:val="both"/>
+      </w:pPr>
+    </w:p>
+    <w:p>
+      <w:pPr>
         <w:pStyle w:val="Heading3"/>
         <w:jc w:val="both"/>
       </w:pPr>
+      <w:r>
+        <w:rPr>
+          <w:noProof/>
+          <w:lang w:bidi="ar-SA"/>
+        </w:rPr>
+        <w:drawing>
+          <wp:anchor distT="0" distB="0" distL="114300" distR="114300" simplePos="0" relativeHeight="251661312" behindDoc="0" locked="0" layoutInCell="1" allowOverlap="1">
+            <wp:simplePos x="0" y="0"/>
+            <wp:positionH relativeFrom="column">
+              <wp:posOffset>4264660</wp:posOffset>
+            </wp:positionH>
+            <wp:positionV relativeFrom="paragraph">
+              <wp:posOffset>210820</wp:posOffset>
+            </wp:positionV>
+            <wp:extent cx="1833245" cy="1581785"/>
+            <wp:effectExtent l="19050" t="0" r="0" b="0"/>
+            <wp:wrapThrough wrapText="bothSides">
+              <wp:wrapPolygon edited="0">
+                <wp:start x="-224" y="0"/>
+                <wp:lineTo x="-224" y="21331"/>
+                <wp:lineTo x="21548" y="21331"/>
+                <wp:lineTo x="21548" y="0"/>
+                <wp:lineTo x="-224" y="0"/>
+              </wp:wrapPolygon>
+            </wp:wrapThrough>
+            <wp:docPr id="2" name="Picture 1" descr="C:\Documents and Settings\sxs5464\Desktop\DSD\Diagrams\Neuron.jpg"/>
+            <wp:cNvGraphicFramePr>
+              <a:graphicFrameLocks xmlns:a="http://schemas.openxmlformats.org/drawingml/2006/main" noChangeAspect="1"/>
+            </wp:cNvGraphicFramePr>
+            <a:graphic xmlns:a="http://schemas.openxmlformats.org/drawingml/2006/main">
+              <a:graphicData uri="http://schemas.openxmlformats.org/drawingml/2006/picture">
+                <pic:pic xmlns:pic="http://schemas.openxmlformats.org/drawingml/2006/picture">
+                  <pic:nvPicPr>
+                    <pic:cNvPr id="0" name="Picture 1" descr="C:\Documents and Settings\sxs5464\Desktop\DSD\Diagrams\Neuron.jpg"/>
+                    <pic:cNvPicPr>
+                      <a:picLocks noChangeAspect="1" noChangeArrowheads="1"/>
+                    </pic:cNvPicPr>
+                  </pic:nvPicPr>
+                  <pic:blipFill>
+                    <a:blip r:embed="rId8" cstate="print"/>
+                    <a:srcRect/>
+                    <a:stretch>
+                      <a:fillRect/>
+                    </a:stretch>
+                  </pic:blipFill>
+                  <pic:spPr bwMode="auto">
+                    <a:xfrm>
+                      <a:off x="0" y="0"/>
+                      <a:ext cx="1833245" cy="1581785"/>
+                    </a:xfrm>
+                    <a:prstGeom prst="rect">
+                      <a:avLst/>
+                    </a:prstGeom>
+                    <a:noFill/>
+                    <a:ln w="9525">
+                      <a:noFill/>
+                      <a:miter lim="800000"/>
+                      <a:headEnd/>
+                      <a:tailEnd/>
+                    </a:ln>
+                  </pic:spPr>
+                </pic:pic>
+              </a:graphicData>
+            </a:graphic>
+          </wp:anchor>
+        </w:drawing>
+      </w:r>
       <w:r>
         <w:t>Neuron</w:t>
       </w:r>
@@ -3350,7 +3428,11 @@
         <w:t xml:space="preserve">. </w:t>
       </w:r>
       <w:r>
-        <w:t>When the signal inputs change, the neuron computes the new sum of those inputs. The summed value is then passed into the Sigmoid component (discussed later) which determines the final signal output. A similar thing happens when the error inputs change; their sum is calculated, and then multiplied by the sigmoid derivative (</w:t>
+        <w:t xml:space="preserve">When the signal inputs change, the neuron computes the new sum of those inputs. The summed value is then passed into the Sigmoid component (discussed later) which determines the final signal output. A similar </w:t>
+      </w:r>
+      <w:r>
+        <w:lastRenderedPageBreak/>
+        <w:t>thing happens when the error inputs change; their sum is calculated, and then multiplied by the sigmoid derivative (</w:t>
       </w:r>
       <m:oMath>
         <m:sSub>
@@ -3424,11 +3506,15 @@
     </w:p>
     <w:p>
       <w:pPr>
+        <w:jc w:val="both"/>
+      </w:pPr>
+    </w:p>
+    <w:p>
+      <w:pPr>
         <w:pStyle w:val="Heading3"/>
         <w:jc w:val="both"/>
       </w:pPr>
       <w:r>
-        <w:lastRenderedPageBreak/>
         <w:t>Connection</w:t>
       </w:r>
     </w:p>
@@ -3544,6 +3630,11 @@
       <w:r>
         <w:t xml:space="preserve"> </w:t>
       </w:r>
+    </w:p>
+    <w:p>
+      <w:pPr>
+        <w:jc w:val="both"/>
+      </w:pPr>
     </w:p>
     <w:p>
       <w:pPr>
@@ -3677,7 +3768,7 @@
                     </pic:cNvPicPr>
                   </pic:nvPicPr>
                   <pic:blipFill>
-                    <a:blip r:embed="rId8" cstate="print"/>
+                    <a:blip r:embed="rId9" cstate="print"/>
                     <a:srcRect/>
                     <a:stretch>
                       <a:fillRect/>
@@ -3686,7 +3777,7 @@
                   <pic:spPr bwMode="auto">
                     <a:xfrm>
                       <a:off x="0" y="0"/>
-                      <a:ext cx="2038592" cy="1403149"/>
+                      <a:ext cx="2040150" cy="1404222"/>
                     </a:xfrm>
                     <a:prstGeom prst="rect">
                       <a:avLst/>
@@ -3713,8 +3804,8 @@
         </w:rPr>
         <w:drawing>
           <wp:inline distT="0" distB="0" distL="0" distR="0">
-            <wp:extent cx="2064237" cy="1396800"/>
-            <wp:effectExtent l="19050" t="0" r="0" b="0"/>
+            <wp:extent cx="1921068" cy="1311965"/>
+            <wp:effectExtent l="19050" t="0" r="2982" b="0"/>
             <wp:docPr id="1" name="Picture 1"/>
             <wp:cNvGraphicFramePr/>
             <a:graphic xmlns:a="http://schemas.openxmlformats.org/drawingml/2006/main">
@@ -3727,7 +3818,7 @@
                     </pic:cNvPicPr>
                   </pic:nvPicPr>
                   <pic:blipFill>
-                    <a:blip r:embed="rId9" cstate="print"/>
+                    <a:blip r:embed="rId10" cstate="print"/>
                     <a:srcRect/>
                     <a:stretch>
                       <a:fillRect/>
@@ -3736,7 +3827,7 @@
                   <pic:spPr bwMode="auto">
                     <a:xfrm>
                       <a:off x="0" y="0"/>
-                      <a:ext cx="2061750" cy="1396800"/>
+                      <a:ext cx="1918795" cy="1310413"/>
                     </a:xfrm>
                     <a:prstGeom prst="rect">
                       <a:avLst/>
@@ -3759,6 +3850,11 @@
     </w:p>
     <w:p>
       <w:pPr>
+        <w:jc w:val="center"/>
+      </w:pPr>
+    </w:p>
+    <w:p>
+      <w:pPr>
         <w:pStyle w:val="Heading3"/>
         <w:jc w:val="both"/>
       </w:pPr>
@@ -3780,10 +3876,16 @@
     </w:p>
     <w:p>
       <w:pPr>
+        <w:jc w:val="both"/>
+      </w:pPr>
+    </w:p>
+    <w:p>
+      <w:pPr>
         <w:pStyle w:val="Heading3"/>
         <w:jc w:val="both"/>
       </w:pPr>
       <w:r>
+        <w:lastRenderedPageBreak/>
         <w:t>Interface &amp; Testbench</w:t>
       </w:r>
     </w:p>
@@ -3826,12 +3928,109 @@
         <w:t>, 1</w:t>
       </w:r>
       <w:r>
-        <w:t xml:space="preserve">) respectively. When the training switch is off, two additional switches are used to query </w:t>
-      </w:r>
-      <w:r>
-        <w:lastRenderedPageBreak/>
-        <w:t>the network. The output value - an eight-bit signed number - is displayed on the eight LEDs. Numbers close to 256 indicate a positive response from the network, numbers at or below 128 indicates a zero response.</w:t>
-      </w:r>
+        <w:t>) respectively. When the training switch is off, two additional switches are used to query the network. The output value - an eight-bit signed number - is displayed on the eight LEDs. Numbers close to 256 indicate a positive response from the network, numbers at or below 128 indicates a zero response.</w:t>
+      </w:r>
+    </w:p>
+    <w:p>
+      <w:pPr>
+        <w:pStyle w:val="Heading3"/>
+      </w:pPr>
+      <w:r>
+        <w:t>Design of System</w:t>
+      </w:r>
+    </w:p>
+    <w:p>
+      <w:r>
+        <w:t xml:space="preserve">A diagram showing the final design of the neural network is shown below. You can see the data lines between the various components (shown with blue lines) to follow the </w:t>
+      </w:r>
+      <w:proofErr w:type="spellStart"/>
+      <w:r>
+        <w:t>datapath</w:t>
+      </w:r>
+      <w:proofErr w:type="spellEnd"/>
+      <w:r>
+        <w:t xml:space="preserve"> to the final output result. From here the output gets routed to an error calculator (which, depending on the function) determines the difference between expected output and actual output, and passes this data back into the network (red lines). Lastly </w:t>
+      </w:r>
+      <w:proofErr w:type="gramStart"/>
+      <w:r>
+        <w:t>is the mode selection lines</w:t>
+      </w:r>
+      <w:proofErr w:type="gramEnd"/>
+      <w:r>
+        <w:t xml:space="preserve"> for choosing between running output, and training of the network (purple).</w:t>
+      </w:r>
+      <w:r>
+        <w:t xml:space="preserve"> The </w:t>
+      </w:r>
+      <w:proofErr w:type="gramStart"/>
+      <w:r>
+        <w:t>input from the outside world (switches) are</w:t>
+      </w:r>
+      <w:proofErr w:type="gramEnd"/>
+      <w:r>
+        <w:t xml:space="preserve"> represented as the yellow input blocks.</w:t>
+      </w:r>
+    </w:p>
+    <w:p>
+      <w:pPr>
+        <w:jc w:val="center"/>
+      </w:pPr>
+      <w:r>
+        <w:rPr>
+          <w:noProof/>
+          <w:lang w:bidi="ar-SA"/>
+        </w:rPr>
+        <w:drawing>
+          <wp:inline distT="0" distB="0" distL="0" distR="0">
+            <wp:extent cx="5455182" cy="4476584"/>
+            <wp:effectExtent l="19050" t="0" r="0" b="0"/>
+            <wp:docPr id="11" name="Picture 4" descr="C:\Documents and Settings\sxs5464\Desktop\DSD\Diagrams\Complete.jpg"/>
+            <wp:cNvGraphicFramePr>
+              <a:graphicFrameLocks xmlns:a="http://schemas.openxmlformats.org/drawingml/2006/main" noChangeAspect="1"/>
+            </wp:cNvGraphicFramePr>
+            <a:graphic xmlns:a="http://schemas.openxmlformats.org/drawingml/2006/main">
+              <a:graphicData uri="http://schemas.openxmlformats.org/drawingml/2006/picture">
+                <pic:pic xmlns:pic="http://schemas.openxmlformats.org/drawingml/2006/picture">
+                  <pic:nvPicPr>
+                    <pic:cNvPr id="0" name="Picture 4" descr="C:\Documents and Settings\sxs5464\Desktop\DSD\Diagrams\Complete.jpg"/>
+                    <pic:cNvPicPr>
+                      <a:picLocks noChangeAspect="1" noChangeArrowheads="1"/>
+                    </pic:cNvPicPr>
+                  </pic:nvPicPr>
+                  <pic:blipFill>
+                    <a:blip r:embed="rId11" cstate="print"/>
+                    <a:srcRect/>
+                    <a:stretch>
+                      <a:fillRect/>
+                    </a:stretch>
+                  </pic:blipFill>
+                  <pic:spPr bwMode="auto">
+                    <a:xfrm>
+                      <a:off x="0" y="0"/>
+                      <a:ext cx="5456856" cy="4477957"/>
+                    </a:xfrm>
+                    <a:prstGeom prst="rect">
+                      <a:avLst/>
+                    </a:prstGeom>
+                    <a:noFill/>
+                    <a:ln w="9525">
+                      <a:noFill/>
+                      <a:miter lim="800000"/>
+                      <a:headEnd/>
+                      <a:tailEnd/>
+                    </a:ln>
+                  </pic:spPr>
+                </pic:pic>
+              </a:graphicData>
+            </a:graphic>
+          </wp:inline>
+        </w:drawing>
+      </w:r>
+    </w:p>
+    <w:p>
+      <w:pPr>
+        <w:jc w:val="center"/>
+      </w:pPr>
     </w:p>
     <w:p>
       <w:pPr>
@@ -3923,7 +4122,7 @@
                     </pic:cNvPicPr>
                   </pic:nvPicPr>
                   <pic:blipFill>
-                    <a:blip r:embed="rId10" cstate="print"/>
+                    <a:blip r:embed="rId12" cstate="print"/>
                     <a:srcRect/>
                     <a:stretch>
                       <a:fillRect/>
@@ -3983,7 +4182,7 @@
                     </pic:cNvPicPr>
                   </pic:nvPicPr>
                   <pic:blipFill>
-                    <a:blip r:embed="rId11" cstate="print"/>
+                    <a:blip r:embed="rId13" cstate="print"/>
                     <a:srcRect/>
                     <a:stretch>
                       <a:fillRect/>
@@ -4042,7 +4241,7 @@
                     </pic:cNvPicPr>
                   </pic:nvPicPr>
                   <pic:blipFill>
-                    <a:blip r:embed="rId12" cstate="print"/>
+                    <a:blip r:embed="rId14" cstate="print"/>
                     <a:srcRect/>
                     <a:stretch>
                       <a:fillRect/>
@@ -5787,7 +5986,6 @@
     <w:next w:val="Normal"/>
     <w:link w:val="Heading4Char"/>
     <w:uiPriority w:val="9"/>
-    <w:semiHidden/>
     <w:unhideWhenUsed/>
     <w:qFormat/>
     <w:rsid w:val="00F00CE5"/>
@@ -6029,7 +6227,6 @@
     <w:basedOn w:val="DefaultParagraphFont"/>
     <w:link w:val="Heading4"/>
     <w:uiPriority w:val="9"/>
-    <w:semiHidden/>
     <w:rsid w:val="00F00CE5"/>
     <w:rPr>
       <w:caps/>
@@ -6677,7 +6874,7 @@
 </file>
 
 <file path=customXml/itemProps1.xml><?xml version="1.0" encoding="utf-8"?>
-<ds:datastoreItem xmlns:ds="http://schemas.openxmlformats.org/officeDocument/2006/customXml" ds:itemID="{BF739E90-1D3F-4D42-AC49-E2955525CD58}">
+<ds:datastoreItem xmlns:ds="http://schemas.openxmlformats.org/officeDocument/2006/customXml" ds:itemID="{779A01DF-2F85-46D0-B327-C378112A9A15}">
   <ds:schemaRefs>
     <ds:schemaRef ds:uri="http://schemas.openxmlformats.org/officeDocument/2006/bibliography"/>
   </ds:schemaRefs>

</xml_diff>